<commit_message>
correccion de articulo cientifico por Adrian
</commit_message>
<xml_diff>
--- a/Documentos/ARTICULO CIENTIFICO.docx
+++ b/Documentos/ARTICULO CIENTIFICO.docx
@@ -1,6 +1,6 @@
 
 <file path=word/document.xml><?xml version="1.0" encoding="utf-8"?>
-<w:document xmlns:wpc="http://schemas.microsoft.com/office/word/2010/wordprocessingCanvas" xmlns:cx="http://schemas.microsoft.com/office/drawing/2014/chartex" xmlns:mc="http://schemas.openxmlformats.org/markup-compatibility/2006" xmlns:o="urn:schemas-microsoft-com:office:office" xmlns:r="http://schemas.openxmlformats.org/officeDocument/2006/relationships" xmlns:m="http://schemas.openxmlformats.org/officeDocument/2006/math" xmlns:v="urn:schemas-microsoft-com:vml" xmlns:wp14="http://schemas.microsoft.com/office/word/2010/wordprocessingDrawing" xmlns:wp="http://schemas.openxmlformats.org/drawingml/2006/wordprocessingDrawing" xmlns:w10="urn:schemas-microsoft-com:office:word" xmlns:w="http://schemas.openxmlformats.org/wordprocessingml/2006/main" xmlns:w14="http://schemas.microsoft.com/office/word/2010/wordml" xmlns:w15="http://schemas.microsoft.com/office/word/2012/wordml" xmlns:w16se="http://schemas.microsoft.com/office/word/2015/wordml/symex" xmlns:wpg="http://schemas.microsoft.com/office/word/2010/wordprocessingGroup" xmlns:wpi="http://schemas.microsoft.com/office/word/2010/wordprocessingInk" xmlns:wne="http://schemas.microsoft.com/office/word/2006/wordml" xmlns:wps="http://schemas.microsoft.com/office/word/2010/wordprocessingShape" mc:Ignorable="w14 w15 w16se wp14">
+<w:document xmlns:wpc="http://schemas.microsoft.com/office/word/2010/wordprocessingCanvas" xmlns:cx="http://schemas.microsoft.com/office/drawing/2014/chartex" xmlns:cx1="http://schemas.microsoft.com/office/drawing/2015/9/8/chartex" xmlns:cx2="http://schemas.microsoft.com/office/drawing/2015/10/21/chartex" xmlns:cx3="http://schemas.microsoft.com/office/drawing/2016/5/9/chartex" xmlns:cx4="http://schemas.microsoft.com/office/drawing/2016/5/10/chartex" xmlns:cx5="http://schemas.microsoft.com/office/drawing/2016/5/11/chartex" xmlns:cx6="http://schemas.microsoft.com/office/drawing/2016/5/12/chartex" xmlns:cx7="http://schemas.microsoft.com/office/drawing/2016/5/13/chartex" xmlns:cx8="http://schemas.microsoft.com/office/drawing/2016/5/14/chartex" xmlns:mc="http://schemas.openxmlformats.org/markup-compatibility/2006" xmlns:aink="http://schemas.microsoft.com/office/drawing/2016/ink" xmlns:am3d="http://schemas.microsoft.com/office/drawing/2017/model3d" xmlns:o="urn:schemas-microsoft-com:office:office" xmlns:r="http://schemas.openxmlformats.org/officeDocument/2006/relationships" xmlns:m="http://schemas.openxmlformats.org/officeDocument/2006/math" xmlns:v="urn:schemas-microsoft-com:vml" xmlns:wp14="http://schemas.microsoft.com/office/word/2010/wordprocessingDrawing" xmlns:wp="http://schemas.openxmlformats.org/drawingml/2006/wordprocessingDrawing" xmlns:w10="urn:schemas-microsoft-com:office:word" xmlns:w="http://schemas.openxmlformats.org/wordprocessingml/2006/main" xmlns:w14="http://schemas.microsoft.com/office/word/2010/wordml" xmlns:w15="http://schemas.microsoft.com/office/word/2012/wordml" xmlns:w16cex="http://schemas.microsoft.com/office/word/2018/wordml/cex" xmlns:w16cid="http://schemas.microsoft.com/office/word/2016/wordml/cid" xmlns:w16="http://schemas.microsoft.com/office/word/2018/wordml" xmlns:w16se="http://schemas.microsoft.com/office/word/2015/wordml/symex" xmlns:wpg="http://schemas.microsoft.com/office/word/2010/wordprocessingGroup" xmlns:wpi="http://schemas.microsoft.com/office/word/2010/wordprocessingInk" xmlns:wne="http://schemas.microsoft.com/office/word/2006/wordml" xmlns:wps="http://schemas.microsoft.com/office/word/2010/wordprocessingShape" mc:Ignorable="w14 w15 w16se w16cid w16 w16cex wp14">
   <w:body>
     <w:p>
       <w:pPr>
@@ -272,7 +272,6 @@
           <w:lang w:val="en-US"/>
         </w:rPr>
       </w:pPr>
-      <w:proofErr w:type="spellStart"/>
       <w:r>
         <w:rPr>
           <w:rFonts w:ascii="Times New Roman" w:hAnsi="Times New Roman" w:cs="Times New Roman"/>
@@ -281,18 +280,7 @@
           <w:szCs w:val="24"/>
           <w:lang w:val="en-US"/>
         </w:rPr>
-        <w:t>Código</w:t>
-      </w:r>
-      <w:proofErr w:type="spellEnd"/>
-      <w:r>
-        <w:rPr>
-          <w:rFonts w:ascii="Times New Roman" w:hAnsi="Times New Roman" w:cs="Times New Roman"/>
-          <w:b/>
-          <w:sz w:val="20"/>
-          <w:szCs w:val="24"/>
-          <w:lang w:val="en-US"/>
-        </w:rPr>
-        <w:t xml:space="preserve"> </w:t>
+        <w:t xml:space="preserve">Código </w:t>
       </w:r>
       <w:proofErr w:type="spellStart"/>
       <w:r>
@@ -581,8 +569,9 @@
           <w:sz w:val="24"/>
           <w:szCs w:val="24"/>
         </w:rPr>
-        <w:t>istema de control de tickets para la empresa kliente strategik</w:t>
-      </w:r>
+        <w:t xml:space="preserve">istema de control de tickets para la empresa </w:t>
+      </w:r>
+      <w:proofErr w:type="spellStart"/>
       <w:r>
         <w:rPr>
           <w:rFonts w:ascii="Times New Roman" w:hAnsi="Times New Roman" w:cs="Times New Roman"/>
@@ -590,6 +579,36 @@
           <w:sz w:val="24"/>
           <w:szCs w:val="24"/>
         </w:rPr>
+        <w:t>Kliente</w:t>
+      </w:r>
+      <w:proofErr w:type="spellEnd"/>
+      <w:r>
+        <w:rPr>
+          <w:rFonts w:ascii="Times New Roman" w:hAnsi="Times New Roman" w:cs="Times New Roman"/>
+          <w:bCs/>
+          <w:sz w:val="24"/>
+          <w:szCs w:val="24"/>
+        </w:rPr>
+        <w:t xml:space="preserve"> </w:t>
+      </w:r>
+      <w:proofErr w:type="spellStart"/>
+      <w:r>
+        <w:rPr>
+          <w:rFonts w:ascii="Times New Roman" w:hAnsi="Times New Roman" w:cs="Times New Roman"/>
+          <w:bCs/>
+          <w:sz w:val="24"/>
+          <w:szCs w:val="24"/>
+        </w:rPr>
+        <w:t>Strategik</w:t>
+      </w:r>
+      <w:proofErr w:type="spellEnd"/>
+      <w:r>
+        <w:rPr>
+          <w:rFonts w:ascii="Times New Roman" w:hAnsi="Times New Roman" w:cs="Times New Roman"/>
+          <w:bCs/>
+          <w:sz w:val="24"/>
+          <w:szCs w:val="24"/>
+        </w:rPr>
         <w:t xml:space="preserve">, es una herramienta tecnológica, </w:t>
       </w:r>
       <w:r>
@@ -599,7 +618,7 @@
           <w:sz w:val="24"/>
           <w:szCs w:val="24"/>
         </w:rPr>
-        <w:t xml:space="preserve">capaz de genera y administra el control de tickets y procesos, </w:t>
+        <w:t>capaz de genera</w:t>
       </w:r>
       <w:r>
         <w:rPr>
@@ -608,7 +627,7 @@
           <w:sz w:val="24"/>
           <w:szCs w:val="24"/>
         </w:rPr>
-        <w:t xml:space="preserve">que en el caso particular </w:t>
+        <w:t>r</w:t>
       </w:r>
       <w:r>
         <w:rPr>
@@ -617,7 +636,7 @@
           <w:sz w:val="24"/>
           <w:szCs w:val="24"/>
         </w:rPr>
-        <w:t>de</w:t>
+        <w:t xml:space="preserve"> y administra</w:t>
       </w:r>
       <w:r>
         <w:rPr>
@@ -626,7 +645,7 @@
           <w:sz w:val="24"/>
           <w:szCs w:val="24"/>
         </w:rPr>
-        <w:t xml:space="preserve"> la empresa </w:t>
+        <w:t>r</w:t>
       </w:r>
       <w:r>
         <w:rPr>
@@ -635,7 +654,7 @@
           <w:sz w:val="24"/>
           <w:szCs w:val="24"/>
         </w:rPr>
-        <w:t>kliente strategik</w:t>
+        <w:t xml:space="preserve"> el control de tickets</w:t>
       </w:r>
       <w:r>
         <w:rPr>
@@ -644,7 +663,7 @@
           <w:sz w:val="24"/>
           <w:szCs w:val="24"/>
         </w:rPr>
-        <w:t xml:space="preserve"> de Quito, Ecuador.</w:t>
+        <w:t xml:space="preserve">, </w:t>
       </w:r>
       <w:r>
         <w:rPr>
@@ -653,6 +672,24 @@
           <w:sz w:val="24"/>
           <w:szCs w:val="24"/>
         </w:rPr>
+        <w:t>procesos</w:t>
+      </w:r>
+      <w:r>
+        <w:rPr>
+          <w:rFonts w:ascii="Times New Roman" w:hAnsi="Times New Roman" w:cs="Times New Roman"/>
+          <w:bCs/>
+          <w:sz w:val="24"/>
+          <w:szCs w:val="24"/>
+        </w:rPr>
+        <w:t xml:space="preserve"> y detalles de los mismos.</w:t>
+      </w:r>
+      <w:r>
+        <w:rPr>
+          <w:rFonts w:ascii="Times New Roman" w:hAnsi="Times New Roman" w:cs="Times New Roman"/>
+          <w:bCs/>
+          <w:sz w:val="24"/>
+          <w:szCs w:val="24"/>
+        </w:rPr>
         <w:t xml:space="preserve"> Los </w:t>
       </w:r>
       <w:r>
@@ -1009,7 +1046,16 @@
           <w:sz w:val="24"/>
           <w:szCs w:val="24"/>
         </w:rPr>
-        <w:t xml:space="preserve">, operativa </w:t>
+        <w:t>, operativa</w:t>
+      </w:r>
+      <w:r>
+        <w:rPr>
+          <w:rFonts w:ascii="Times New Roman" w:hAnsi="Times New Roman" w:cs="Times New Roman"/>
+          <w:bCs/>
+          <w:sz w:val="24"/>
+          <w:szCs w:val="24"/>
+        </w:rPr>
+        <w:t>, seguimiento</w:t>
       </w:r>
     </w:p>
     <w:p>
@@ -1130,7 +1176,7 @@
           <w:szCs w:val="24"/>
           <w:lang w:val="en-US"/>
         </w:rPr>
-        <w:t>kliente</w:t>
+        <w:t>Kliente</w:t>
       </w:r>
       <w:proofErr w:type="spellEnd"/>
       <w:r>
@@ -1152,7 +1198,7 @@
           <w:szCs w:val="24"/>
           <w:lang w:val="en-US"/>
         </w:rPr>
-        <w:t>strategik</w:t>
+        <w:t>Strategik</w:t>
       </w:r>
       <w:proofErr w:type="spellEnd"/>
       <w:r>
@@ -1163,9 +1209,8 @@
           <w:szCs w:val="24"/>
           <w:lang w:val="en-US"/>
         </w:rPr>
-        <w:t xml:space="preserve"> company is a technological tool capable of generating and managing the control of tickets and processes, which in the particular case of the </w:t>
-      </w:r>
-      <w:proofErr w:type="spellStart"/>
+        <w:t xml:space="preserve"> </w:t>
+      </w:r>
       <w:r>
         <w:rPr>
           <w:rFonts w:ascii="Times New Roman" w:hAnsi="Times New Roman" w:cs="Times New Roman"/>
@@ -1174,51 +1219,8 @@
           <w:szCs w:val="24"/>
           <w:lang w:val="en-US"/>
         </w:rPr>
-        <w:t>kliente</w:t>
-      </w:r>
-      <w:proofErr w:type="spellEnd"/>
-      <w:r>
-        <w:rPr>
-          <w:rFonts w:ascii="Times New Roman" w:hAnsi="Times New Roman" w:cs="Times New Roman"/>
-          <w:bCs/>
-          <w:sz w:val="24"/>
-          <w:szCs w:val="24"/>
-          <w:lang w:val="en-US"/>
-        </w:rPr>
-        <w:t xml:space="preserve"> </w:t>
-      </w:r>
-      <w:proofErr w:type="spellStart"/>
-      <w:r>
-        <w:rPr>
-          <w:rFonts w:ascii="Times New Roman" w:hAnsi="Times New Roman" w:cs="Times New Roman"/>
-          <w:bCs/>
-          <w:sz w:val="24"/>
-          <w:szCs w:val="24"/>
-          <w:lang w:val="en-US"/>
-        </w:rPr>
-        <w:t>strategik</w:t>
-      </w:r>
-      <w:proofErr w:type="spellEnd"/>
-      <w:r>
-        <w:rPr>
-          <w:rFonts w:ascii="Times New Roman" w:hAnsi="Times New Roman" w:cs="Times New Roman"/>
-          <w:bCs/>
-          <w:sz w:val="24"/>
-          <w:szCs w:val="24"/>
-          <w:lang w:val="en-US"/>
-        </w:rPr>
-        <w:t xml:space="preserve"> company in Quito, Ecuador. The tickets and processes observed are made up of policies, manuals, procedures among other documents that in turn are linked to the operational area, which are part of the structure of a procedure or format according to the detailed case, for which it is also It has an administration, which allows creating, saving, viewing and modifying each of the ticket details in this way the users in charge will be able to monitor the requests and their status, which are already in the system, in addition to being more convenient for the user and have a friendly interface</w:t>
-      </w:r>
-    </w:p>
-    <w:p>
-      <w:pPr>
-        <w:rPr>
-          <w:rFonts w:ascii="Times New Roman" w:hAnsi="Times New Roman" w:cs="Times New Roman"/>
-          <w:sz w:val="24"/>
-          <w:szCs w:val="24"/>
-          <w:lang w:val="en-US"/>
-        </w:rPr>
-      </w:pPr>
+        <w:t>company is a technological tool, capable of generating and managing the control of tickets, processes and details thereof. The tickets and processes observed are made up of policies, manuals, procedures among other documents that in turn are linked to the operational area, which are part of the structure of a procedure or format according to the detailed case, for which it is also It has an administration that allows creating, saving, viewing and modifying each of the ticket details in this way the users in charge will be able to monitor the requests and their statuses, which are already in the system, in addition to being more convenient for the user and have a friendly interface.</w:t>
+      </w:r>
     </w:p>
     <w:p>
       <w:pPr>
@@ -1288,6 +1290,16 @@
         </w:rPr>
         <w:t>echnological, tickets, procedures, policies, manuals, operations</w:t>
       </w:r>
+      <w:r>
+        <w:rPr>
+          <w:rFonts w:ascii="Times New Roman" w:hAnsi="Times New Roman" w:cs="Times New Roman"/>
+          <w:bCs/>
+          <w:sz w:val="24"/>
+          <w:szCs w:val="24"/>
+          <w:lang w:val="en-US"/>
+        </w:rPr>
+        <w:t>, tracing</w:t>
+      </w:r>
     </w:p>
     <w:p>
       <w:pPr>
@@ -1536,6 +1548,18 @@
           <w:rFonts w:ascii="Times New Roman" w:hAnsi="Times New Roman" w:cs="Times New Roman"/>
           <w:b/>
           <w:sz w:val="36"/>
+          <w:szCs w:val="24"/>
+          <w:lang w:val="en-US"/>
+        </w:rPr>
+      </w:pPr>
+    </w:p>
+    <w:p>
+      <w:pPr>
+        <w:jc w:val="both"/>
+        <w:rPr>
+          <w:rFonts w:ascii="Times New Roman" w:hAnsi="Times New Roman" w:cs="Times New Roman"/>
+          <w:b/>
+          <w:sz w:val="28"/>
           <w:szCs w:val="24"/>
           <w:lang w:val="en-US"/>
         </w:rPr>
@@ -1575,6 +1599,7 @@
           <w:sz w:val="28"/>
           <w:szCs w:val="24"/>
         </w:rPr>
+        <w:lastRenderedPageBreak/>
         <w:t>Introducción</w:t>
       </w:r>
       <w:r>
@@ -1623,7 +1648,7 @@
           <w:sz w:val="24"/>
           <w:szCs w:val="24"/>
         </w:rPr>
-        <w:t>Las primeras aplicaciones móviles datan de los años 90 donde pudimos hacer uso de las primeras app de juegos, calendario o agenda que ya venían integrados en nuestros dispositivos móviles</w:t>
+        <w:t>Las primeras aplicaciones móviles datan de los años 90 donde pudimos hacer uso de las primeras app de juegos, calendario</w:t>
       </w:r>
       <w:r>
         <w:rPr>
@@ -1632,6 +1657,42 @@
           <w:sz w:val="24"/>
           <w:szCs w:val="24"/>
         </w:rPr>
+        <w:t>s</w:t>
+      </w:r>
+      <w:r>
+        <w:rPr>
+          <w:rFonts w:ascii="Times New Roman" w:hAnsi="Times New Roman" w:cs="Times New Roman"/>
+          <w:bCs/>
+          <w:sz w:val="24"/>
+          <w:szCs w:val="24"/>
+        </w:rPr>
+        <w:t xml:space="preserve"> o agenda</w:t>
+      </w:r>
+      <w:r>
+        <w:rPr>
+          <w:rFonts w:ascii="Times New Roman" w:hAnsi="Times New Roman" w:cs="Times New Roman"/>
+          <w:bCs/>
+          <w:sz w:val="24"/>
+          <w:szCs w:val="24"/>
+        </w:rPr>
+        <w:t>s</w:t>
+      </w:r>
+      <w:r>
+        <w:rPr>
+          <w:rFonts w:ascii="Times New Roman" w:hAnsi="Times New Roman" w:cs="Times New Roman"/>
+          <w:bCs/>
+          <w:sz w:val="24"/>
+          <w:szCs w:val="24"/>
+        </w:rPr>
+        <w:t xml:space="preserve"> que ya venían integrados en nuestros dispositivos móviles</w:t>
+      </w:r>
+      <w:r>
+        <w:rPr>
+          <w:rFonts w:ascii="Times New Roman" w:hAnsi="Times New Roman" w:cs="Times New Roman"/>
+          <w:bCs/>
+          <w:sz w:val="24"/>
+          <w:szCs w:val="24"/>
+        </w:rPr>
         <w:t xml:space="preserve"> </w:t>
       </w:r>
       <w:r>
@@ -1641,7 +1702,25 @@
           <w:sz w:val="24"/>
           <w:szCs w:val="24"/>
         </w:rPr>
-        <w:t>entro otros cumplían funciones muy elementales y su diseño era bastante simple.</w:t>
+        <w:t>entr</w:t>
+      </w:r>
+      <w:r>
+        <w:rPr>
+          <w:rFonts w:ascii="Times New Roman" w:hAnsi="Times New Roman" w:cs="Times New Roman"/>
+          <w:bCs/>
+          <w:sz w:val="24"/>
+          <w:szCs w:val="24"/>
+        </w:rPr>
+        <w:t>e</w:t>
+      </w:r>
+      <w:r>
+        <w:rPr>
+          <w:rFonts w:ascii="Times New Roman" w:hAnsi="Times New Roman" w:cs="Times New Roman"/>
+          <w:bCs/>
+          <w:sz w:val="24"/>
+          <w:szCs w:val="24"/>
+        </w:rPr>
+        <w:t xml:space="preserve"> otros cumplían funciones muy elementales y su diseño era bastante simple.</w:t>
       </w:r>
     </w:p>
     <w:p>
@@ -1664,7 +1743,6 @@
         </w:rPr>
         <w:t xml:space="preserve">La evolución de las apps dio pasos agigantados gracias a las innovaciones tecnológicas </w:t>
       </w:r>
-      <w:proofErr w:type="spellStart"/>
       <w:r>
         <w:rPr>
           <w:rFonts w:ascii="Times New Roman" w:hAnsi="Times New Roman" w:cs="Times New Roman"/>
@@ -1672,9 +1750,8 @@
           <w:sz w:val="24"/>
           <w:szCs w:val="24"/>
         </w:rPr>
-        <w:t>wap</w:t>
-      </w:r>
-      <w:proofErr w:type="spellEnd"/>
+        <w:t>WAP</w:t>
+      </w:r>
       <w:r>
         <w:rPr>
           <w:rFonts w:ascii="Times New Roman" w:hAnsi="Times New Roman" w:cs="Times New Roman"/>
@@ -1682,7 +1759,43 @@
           <w:sz w:val="24"/>
           <w:szCs w:val="24"/>
         </w:rPr>
-        <w:t>, esto vino acompañado de un desarrollo muy fuerte de los celulares. para entender un poco la historia Apple lanza el iPhone y junto a él llegan muchas más propuestas se Smartphone, entre ellas Android, la competencia más grande del sistema operativo del iPhone es allí que empieza el boom de las apps, juegos, noticias, diseño, arte, fotografía, medicina todo en tus manos gracias a la revolución de las aplicaciones móviles</w:t>
+        <w:t xml:space="preserve">, esto vino acompañado de un desarrollo muy fuerte de los celulares. </w:t>
+      </w:r>
+      <w:r>
+        <w:rPr>
+          <w:rFonts w:ascii="Times New Roman" w:hAnsi="Times New Roman" w:cs="Times New Roman"/>
+          <w:bCs/>
+          <w:sz w:val="24"/>
+          <w:szCs w:val="24"/>
+        </w:rPr>
+        <w:t>P</w:t>
+      </w:r>
+      <w:r>
+        <w:rPr>
+          <w:rFonts w:ascii="Times New Roman" w:hAnsi="Times New Roman" w:cs="Times New Roman"/>
+          <w:bCs/>
+          <w:sz w:val="24"/>
+          <w:szCs w:val="24"/>
+        </w:rPr>
+        <w:t xml:space="preserve">ara entender un poco la historia Apple lanza el iPhone y junto a él llegan muchas más propuestas </w:t>
+      </w:r>
+      <w:r>
+        <w:rPr>
+          <w:rFonts w:ascii="Times New Roman" w:hAnsi="Times New Roman" w:cs="Times New Roman"/>
+          <w:bCs/>
+          <w:sz w:val="24"/>
+          <w:szCs w:val="24"/>
+        </w:rPr>
+        <w:t>d</w:t>
+      </w:r>
+      <w:r>
+        <w:rPr>
+          <w:rFonts w:ascii="Times New Roman" w:hAnsi="Times New Roman" w:cs="Times New Roman"/>
+          <w:bCs/>
+          <w:sz w:val="24"/>
+          <w:szCs w:val="24"/>
+        </w:rPr>
+        <w:t>e Smartphone, entre ellas Android, la competencia más grande del sistema operativo del iPhone es allí que empieza el boom de las apps, juegos, noticias, diseño, arte, fotografía, medicina todo en tus manos gracias a la revolución de las aplicaciones móviles</w:t>
       </w:r>
       <w:r>
         <w:rPr>
@@ -1730,8 +1843,9 @@
           <w:sz w:val="24"/>
           <w:szCs w:val="24"/>
         </w:rPr>
-        <w:t>Kliente Strategik</w:t>
-      </w:r>
+        <w:t xml:space="preserve">Kliente </w:t>
+      </w:r>
+      <w:proofErr w:type="spellStart"/>
       <w:r>
         <w:rPr>
           <w:rFonts w:ascii="Times New Roman" w:hAnsi="Times New Roman" w:cs="Times New Roman"/>
@@ -1739,6 +1853,25 @@
           <w:sz w:val="24"/>
           <w:szCs w:val="24"/>
         </w:rPr>
+        <w:t>Strategik</w:t>
+      </w:r>
+      <w:proofErr w:type="spellEnd"/>
+      <w:r>
+        <w:rPr>
+          <w:rFonts w:ascii="Times New Roman" w:hAnsi="Times New Roman" w:cs="Times New Roman"/>
+          <w:bCs/>
+          <w:sz w:val="24"/>
+          <w:szCs w:val="24"/>
+        </w:rPr>
+        <w:t>, un</w:t>
+      </w:r>
+      <w:r>
+        <w:rPr>
+          <w:rFonts w:ascii="Times New Roman" w:hAnsi="Times New Roman" w:cs="Times New Roman"/>
+          <w:bCs/>
+          <w:sz w:val="24"/>
+          <w:szCs w:val="24"/>
+        </w:rPr>
         <w:t xml:space="preserve"> </w:t>
       </w:r>
       <w:r>
@@ -1766,7 +1899,43 @@
           <w:sz w:val="24"/>
           <w:szCs w:val="24"/>
         </w:rPr>
-        <w:t>de control de tickets y procesos el cual permitirá la administración de estado de cada solicitud de ayuda que le llegue al área de operaciones</w:t>
+        <w:t xml:space="preserve">de control de tickets y procesos el cual permitirá la administración </w:t>
+      </w:r>
+      <w:r>
+        <w:rPr>
+          <w:rFonts w:ascii="Times New Roman" w:hAnsi="Times New Roman" w:cs="Times New Roman"/>
+          <w:bCs/>
+          <w:sz w:val="24"/>
+          <w:szCs w:val="24"/>
+        </w:rPr>
+        <w:t xml:space="preserve">y seguimiento </w:t>
+      </w:r>
+      <w:r>
+        <w:rPr>
+          <w:rFonts w:ascii="Times New Roman" w:hAnsi="Times New Roman" w:cs="Times New Roman"/>
+          <w:bCs/>
+          <w:sz w:val="24"/>
+          <w:szCs w:val="24"/>
+        </w:rPr>
+        <w:t>de</w:t>
+      </w:r>
+      <w:r>
+        <w:rPr>
+          <w:rFonts w:ascii="Times New Roman" w:hAnsi="Times New Roman" w:cs="Times New Roman"/>
+          <w:bCs/>
+          <w:sz w:val="24"/>
+          <w:szCs w:val="24"/>
+        </w:rPr>
+        <w:t xml:space="preserve">l </w:t>
+      </w:r>
+      <w:r>
+        <w:rPr>
+          <w:rFonts w:ascii="Times New Roman" w:hAnsi="Times New Roman" w:cs="Times New Roman"/>
+          <w:bCs/>
+          <w:sz w:val="24"/>
+          <w:szCs w:val="24"/>
+        </w:rPr>
+        <w:t>estado de cada solicitud de ayuda que le llegue al área de operaciones</w:t>
       </w:r>
       <w:r>
         <w:rPr>
@@ -1841,7 +2010,7 @@
           <w:sz w:val="24"/>
           <w:szCs w:val="24"/>
         </w:rPr>
-        <w:t xml:space="preserve">control de tickets y procesos, actualmente su forma de manejar dicho proceso es manual, desde que el cliente </w:t>
+        <w:t xml:space="preserve">control de tickets y procesos, su forma de manejar dicho proceso es manual, desde que el cliente </w:t>
       </w:r>
       <w:r>
         <w:rPr>
@@ -1906,7 +2075,27 @@
           <w:szCs w:val="24"/>
           <w:u w:val="single"/>
         </w:rPr>
-        <w:t>que pasan tiempo hasta que se los ubique una solución</w:t>
+        <w:t xml:space="preserve">que pasan tiempo hasta que se los </w:t>
+      </w:r>
+      <w:r>
+        <w:rPr>
+          <w:rFonts w:ascii="Times New Roman" w:hAnsi="Times New Roman" w:cs="Times New Roman"/>
+          <w:bCs/>
+          <w:sz w:val="24"/>
+          <w:szCs w:val="24"/>
+          <w:u w:val="single"/>
+        </w:rPr>
+        <w:t>brinde</w:t>
+      </w:r>
+      <w:r>
+        <w:rPr>
+          <w:rFonts w:ascii="Times New Roman" w:hAnsi="Times New Roman" w:cs="Times New Roman"/>
+          <w:bCs/>
+          <w:sz w:val="24"/>
+          <w:szCs w:val="24"/>
+          <w:u w:val="single"/>
+        </w:rPr>
+        <w:t xml:space="preserve"> una solución</w:t>
       </w:r>
       <w:r>
         <w:rPr>
@@ -1954,7 +2143,7 @@
           <w:sz w:val="24"/>
           <w:szCs w:val="24"/>
         </w:rPr>
-        <w:t xml:space="preserve">Ante la situación y aprovechando los grandes beneficios que brinda el uso de tecnologías, el proyecto realizado se enfocó en ayudar a que esta situación cambie </w:t>
+        <w:t xml:space="preserve">Aprovechando los grandes beneficios que brinda el uso de tecnologías, el proyecto realizado se enfocó en ayudar a que esta situación cambie </w:t>
       </w:r>
       <w:r>
         <w:rPr>
@@ -1963,7 +2152,7 @@
           <w:sz w:val="24"/>
           <w:szCs w:val="24"/>
         </w:rPr>
-        <w:t>y esta empresa</w:t>
+        <w:t xml:space="preserve">y </w:t>
       </w:r>
       <w:r>
         <w:rPr>
@@ -1972,7 +2161,7 @@
           <w:sz w:val="24"/>
           <w:szCs w:val="24"/>
         </w:rPr>
-        <w:t xml:space="preserve"> adopte un método más eficiente, con ello brindar un servicio ó</w:t>
+        <w:t>la</w:t>
       </w:r>
       <w:r>
         <w:rPr>
@@ -1981,6 +2170,42 @@
           <w:sz w:val="24"/>
           <w:szCs w:val="24"/>
         </w:rPr>
+        <w:t xml:space="preserve"> empresa</w:t>
+      </w:r>
+      <w:r>
+        <w:rPr>
+          <w:rFonts w:ascii="Times New Roman" w:hAnsi="Times New Roman" w:cs="Times New Roman"/>
+          <w:bCs/>
+          <w:sz w:val="24"/>
+          <w:szCs w:val="24"/>
+        </w:rPr>
+        <w:t xml:space="preserve"> adopte un método más eficiente</w:t>
+      </w:r>
+      <w:r>
+        <w:rPr>
+          <w:rFonts w:ascii="Times New Roman" w:hAnsi="Times New Roman" w:cs="Times New Roman"/>
+          <w:bCs/>
+          <w:sz w:val="24"/>
+          <w:szCs w:val="24"/>
+        </w:rPr>
+        <w:t>, ordenado y eficaz y</w:t>
+      </w:r>
+      <w:r>
+        <w:rPr>
+          <w:rFonts w:ascii="Times New Roman" w:hAnsi="Times New Roman" w:cs="Times New Roman"/>
+          <w:bCs/>
+          <w:sz w:val="24"/>
+          <w:szCs w:val="24"/>
+        </w:rPr>
+        <w:t xml:space="preserve"> con ello brindar un servicio ó</w:t>
+      </w:r>
+      <w:r>
+        <w:rPr>
+          <w:rFonts w:ascii="Times New Roman" w:hAnsi="Times New Roman" w:cs="Times New Roman"/>
+          <w:bCs/>
+          <w:sz w:val="24"/>
+          <w:szCs w:val="24"/>
+        </w:rPr>
         <w:t>ptimo e integral a sus clientes</w:t>
       </w:r>
       <w:r>
@@ -1990,7 +2215,7 @@
           <w:sz w:val="24"/>
           <w:szCs w:val="24"/>
         </w:rPr>
-        <w:t xml:space="preserve">, que buscan </w:t>
+        <w:t xml:space="preserve"> que buscan </w:t>
       </w:r>
       <w:r>
         <w:rPr>
@@ -2038,7 +2263,7 @@
           <w:sz w:val="24"/>
           <w:szCs w:val="24"/>
         </w:rPr>
-        <w:t>En el proyecto se identificó el problema, la situación actual del problema, justificación del tema, solución y alcance del mismo. Con lo cual se determinan los objetivos tanto general y específicos para luego obtener la especificación de los resultados esperados.</w:t>
+        <w:t>En el proyecto se identificó el problema, la situación actual, justificación del tema, solución y alcance del mismo. Con lo cual se determinan los objetivos tanto general y específicos para luego obtener la especificación de los resultados esperados.</w:t>
       </w:r>
     </w:p>
     <w:p>
@@ -2097,6 +2322,16 @@
     </w:p>
     <w:p>
       <w:pPr>
+        <w:rPr>
+          <w:rFonts w:ascii="Times New Roman" w:hAnsi="Times New Roman" w:cs="Times New Roman"/>
+          <w:b/>
+          <w:sz w:val="24"/>
+          <w:szCs w:val="24"/>
+        </w:rPr>
+      </w:pPr>
+    </w:p>
+    <w:p>
+      <w:pPr>
         <w:jc w:val="both"/>
         <w:rPr>
           <w:rFonts w:ascii="Times New Roman" w:hAnsi="Times New Roman" w:cs="Times New Roman"/>
@@ -2354,7 +2589,25 @@
           <w:sz w:val="24"/>
           <w:szCs w:val="24"/>
         </w:rPr>
-        <w:t xml:space="preserve"> el Servicio Web que utilizaremos es el JSON el mismo que permitirá a nuestra aplicación intercambiar datos con otras aplicaciones o servicios como con la base de datos, desde cualquier lugar del</w:t>
+        <w:t xml:space="preserve"> </w:t>
+      </w:r>
+      <w:r>
+        <w:rPr>
+          <w:rFonts w:ascii="Times New Roman" w:hAnsi="Times New Roman" w:cs="Times New Roman"/>
+          <w:bCs/>
+          <w:sz w:val="24"/>
+          <w:szCs w:val="24"/>
+        </w:rPr>
+        <w:t xml:space="preserve">un </w:t>
+      </w:r>
+      <w:r>
+        <w:rPr>
+          <w:rFonts w:ascii="Times New Roman" w:hAnsi="Times New Roman" w:cs="Times New Roman"/>
+          <w:bCs/>
+          <w:sz w:val="24"/>
+          <w:szCs w:val="24"/>
+        </w:rPr>
+        <w:t>Servicio Web JSON el mismo que permitirá a nuestra aplicación intercambiar datos con otras aplicaciones o servicios como con la base de datos, desde cualquier lugar del</w:t>
       </w:r>
       <w:r>
         <w:rPr>
@@ -2398,7 +2651,7 @@
         <mc:AlternateContent>
           <mc:Choice Requires="wpg">
             <w:drawing>
-              <wp:anchor distT="0" distB="0" distL="0" distR="0" simplePos="0" relativeHeight="251662336" behindDoc="1" locked="0" layoutInCell="1" allowOverlap="1" wp14:anchorId="102D645F" wp14:editId="387052E6">
+              <wp:anchor distT="0" distB="0" distL="0" distR="0" simplePos="0" relativeHeight="251662336" behindDoc="1" locked="0" layoutInCell="1" allowOverlap="1" wp14:anchorId="07EFDAEB" wp14:editId="17AE0E50">
                 <wp:simplePos x="0" y="0"/>
                 <wp:positionH relativeFrom="margin">
                   <wp:align>center</wp:align>
@@ -8661,7 +8914,7 @@
           </mc:Choice>
           <mc:Fallback>
             <w:pict>
-              <v:group w14:anchorId="102D645F" id="Grupo 3" o:spid="_x0000_s1026" style="position:absolute;margin-left:0;margin-top:23.3pt;width:352.75pt;height:91.4pt;z-index:-251654144;mso-wrap-distance-left:0;mso-wrap-distance-right:0;mso-position-horizontal:center;mso-position-horizontal-relative:margin" coordorigin="2928,3199" coordsize="7055,1828" o:gfxdata="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">
+              <v:group w14:anchorId="07EFDAEB" id="Grupo 3" o:spid="_x0000_s1026" style="position:absolute;margin-left:0;margin-top:23.3pt;width:352.75pt;height:91.4pt;z-index:-251654144;mso-wrap-distance-left:0;mso-wrap-distance-right:0;mso-position-horizontal:center;mso-position-horizontal-relative:margin" coordorigin="2928,3199" coordsize="7055,1828" o:gfxdata="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">
                 <v:shapetype id="_x0000_t75" coordsize="21600,21600" o:spt="75" o:preferrelative="t" path="m@4@5l@4@11@9@11@9@5xe" filled="f" stroked="f">
                   <v:stroke joinstyle="miter"/>
                   <v:formulas>
@@ -9231,7 +9484,25 @@
           <w:sz w:val="24"/>
           <w:szCs w:val="24"/>
         </w:rPr>
-        <w:t>Ingresar con su respectivo usuario y clave.</w:t>
+        <w:t xml:space="preserve">Ingresar con su respectivo usuario y </w:t>
+      </w:r>
+      <w:r>
+        <w:rPr>
+          <w:rFonts w:ascii="Times New Roman" w:hAnsi="Times New Roman" w:cs="Times New Roman"/>
+          <w:bCs/>
+          <w:sz w:val="24"/>
+          <w:szCs w:val="24"/>
+        </w:rPr>
+        <w:t>contraseña</w:t>
+      </w:r>
+      <w:r>
+        <w:rPr>
+          <w:rFonts w:ascii="Times New Roman" w:hAnsi="Times New Roman" w:cs="Times New Roman"/>
+          <w:bCs/>
+          <w:sz w:val="24"/>
+          <w:szCs w:val="24"/>
+        </w:rPr>
+        <w:t>.</w:t>
       </w:r>
     </w:p>
     <w:p>
@@ -9718,13 +9989,8 @@
               <w:ind w:right="-1"/>
               <w:jc w:val="center"/>
             </w:pPr>
-            <w:proofErr w:type="spellStart"/>
             <w:r>
-              <w:t>Scrum</w:t>
-            </w:r>
-            <w:proofErr w:type="spellEnd"/>
-            <w:r>
-              <w:t xml:space="preserve"> Master </w:t>
+              <w:t xml:space="preserve">Scrum Master </w:t>
             </w:r>
           </w:p>
         </w:tc>
@@ -9791,6 +10057,9 @@
               <w:ind w:right="-1"/>
               <w:jc w:val="center"/>
             </w:pPr>
+            <w:r>
+              <w:t>Reportes</w:t>
+            </w:r>
           </w:p>
         </w:tc>
         <w:tc>
@@ -9830,9 +10099,6 @@
               <w:t>Webservice</w:t>
             </w:r>
             <w:proofErr w:type="spellEnd"/>
-            <w:r>
-              <w:t xml:space="preserve"> </w:t>
-            </w:r>
           </w:p>
         </w:tc>
         <w:tc>
@@ -9846,6 +10112,9 @@
               <w:ind w:right="-1"/>
               <w:jc w:val="center"/>
             </w:pPr>
+            <w:r>
+              <w:t>Pablo Salazar</w:t>
+            </w:r>
           </w:p>
         </w:tc>
       </w:tr>
@@ -9903,14 +10172,13 @@
           <w:b/>
         </w:rPr>
         <w:lastRenderedPageBreak/>
-        <w:t>2.</w:t>
-      </w:r>
-      <w:proofErr w:type="gramStart"/>
+        <w:t>2.3.</w:t>
+      </w:r>
       <w:r>
         <w:rPr>
           <w:b/>
         </w:rPr>
-        <w:t>3.</w:t>
+        <w:t xml:space="preserve"> </w:t>
       </w:r>
       <w:r>
         <w:rPr>
@@ -9918,7 +10186,6 @@
         </w:rPr>
         <w:t>Tecnología</w:t>
       </w:r>
-      <w:proofErr w:type="gramEnd"/>
       <w:r>
         <w:rPr>
           <w:b/>
@@ -9948,7 +10215,10 @@
         <w:t>utilizará</w:t>
       </w:r>
       <w:r>
-        <w:t xml:space="preserve"> en el proyecto planteado, sin duda la posibilidad de acceso a internet (internet</w:t>
+        <w:t xml:space="preserve"> en el proyecto planteado, sin duda la posibilidad de acceso a internet (</w:t>
+      </w:r>
+      <w:r>
+        <w:t>red</w:t>
       </w:r>
       <w:r>
         <w:t xml:space="preserve"> </w:t>
@@ -10023,6 +10293,9 @@
         <w:t>Smartphone</w:t>
       </w:r>
       <w:r>
+        <w:t>s</w:t>
+      </w:r>
+      <w:r>
         <w:t xml:space="preserve"> </w:t>
       </w:r>
       <w:r>
@@ -10032,7 +10305,13 @@
         <w:t xml:space="preserve"> </w:t>
       </w:r>
       <w:r>
-        <w:t>tener el nivel de aceptación que tienen en el mercado, así mismo la sensación de redes sociales</w:t>
+        <w:t xml:space="preserve">tener el nivel de aceptación que tienen en el mercado, así mismo la </w:t>
+      </w:r>
+      <w:r>
+        <w:t>accesibilidad a</w:t>
+      </w:r>
+      <w:r>
+        <w:t xml:space="preserve"> redes sociales</w:t>
       </w:r>
       <w:r>
         <w:t xml:space="preserve"> </w:t>
@@ -10468,7 +10747,7 @@
           <w:lang w:val="en-US"/>
         </w:rPr>
         <w:drawing>
-          <wp:anchor distT="0" distB="0" distL="0" distR="0" simplePos="0" relativeHeight="251664384" behindDoc="0" locked="0" layoutInCell="1" allowOverlap="1" wp14:anchorId="3051784D" wp14:editId="4080F54B">
+          <wp:anchor distT="0" distB="0" distL="0" distR="0" simplePos="0" relativeHeight="251664384" behindDoc="0" locked="0" layoutInCell="1" allowOverlap="1" wp14:anchorId="0B67DB99" wp14:editId="2A602977">
             <wp:simplePos x="0" y="0"/>
             <wp:positionH relativeFrom="page">
               <wp:posOffset>2419350</wp:posOffset>
@@ -10765,7 +11044,7 @@
           <w:lang w:val="en-US"/>
         </w:rPr>
         <w:drawing>
-          <wp:anchor distT="0" distB="0" distL="114300" distR="114300" simplePos="0" relativeHeight="251666432" behindDoc="0" locked="0" layoutInCell="1" allowOverlap="1" wp14:anchorId="76B0BF7D" wp14:editId="75AF1B03">
+          <wp:anchor distT="0" distB="0" distL="114300" distR="114300" simplePos="0" relativeHeight="251666432" behindDoc="0" locked="0" layoutInCell="1" allowOverlap="1" wp14:anchorId="46238C80" wp14:editId="5CD1F545">
             <wp:simplePos x="0" y="0"/>
             <wp:positionH relativeFrom="margin">
               <wp:posOffset>3088640</wp:posOffset>
@@ -10829,7 +11108,7 @@
           <w:lang w:val="en-US"/>
         </w:rPr>
         <w:drawing>
-          <wp:anchor distT="0" distB="0" distL="114300" distR="114300" simplePos="0" relativeHeight="251665408" behindDoc="0" locked="0" layoutInCell="1" allowOverlap="1" wp14:anchorId="2563F49D" wp14:editId="06ABE269">
+          <wp:anchor distT="0" distB="0" distL="114300" distR="114300" simplePos="0" relativeHeight="251665408" behindDoc="0" locked="0" layoutInCell="1" allowOverlap="1" wp14:anchorId="7DBB520C" wp14:editId="16478B7A">
             <wp:simplePos x="0" y="0"/>
             <wp:positionH relativeFrom="column">
               <wp:posOffset>586740</wp:posOffset>
@@ -11264,7 +11543,7 @@
         </w:rPr>
         <w:lastRenderedPageBreak/>
         <w:drawing>
-          <wp:anchor distT="0" distB="0" distL="114300" distR="114300" simplePos="0" relativeHeight="251667456" behindDoc="0" locked="0" layoutInCell="1" allowOverlap="1" wp14:anchorId="622C74AE" wp14:editId="5E852308">
+          <wp:anchor distT="0" distB="0" distL="114300" distR="114300" simplePos="0" relativeHeight="251667456" behindDoc="0" locked="0" layoutInCell="1" allowOverlap="1" wp14:anchorId="51BE7733" wp14:editId="12EFBBFE">
             <wp:simplePos x="0" y="0"/>
             <wp:positionH relativeFrom="margin">
               <wp:posOffset>1757045</wp:posOffset>
@@ -11647,7 +11926,7 @@
           <w:lang w:val="en-US"/>
         </w:rPr>
         <w:drawing>
-          <wp:anchor distT="0" distB="0" distL="114300" distR="114300" simplePos="0" relativeHeight="251668480" behindDoc="0" locked="0" layoutInCell="1" allowOverlap="1" wp14:anchorId="306DB926" wp14:editId="7C64A511">
+          <wp:anchor distT="0" distB="0" distL="114300" distR="114300" simplePos="0" relativeHeight="251668480" behindDoc="0" locked="0" layoutInCell="1" allowOverlap="1" wp14:anchorId="120BB84C" wp14:editId="66A9F7DA">
             <wp:simplePos x="0" y="0"/>
             <wp:positionH relativeFrom="column">
               <wp:posOffset>920115</wp:posOffset>
@@ -11898,7 +12177,7 @@
         <w:t>Se efectuaron pruebas</w:t>
       </w:r>
       <w:r>
-        <w:t xml:space="preserve"> de </w:t>
+        <w:t xml:space="preserve"> </w:t>
       </w:r>
       <w:r>
         <w:t>funcionales dado que se basa en los requisitos del sistema, con esto se pueden va</w:t>
@@ -11934,7 +12213,6 @@
           <w:sz w:val="24"/>
           <w:szCs w:val="24"/>
         </w:rPr>
-        <w:lastRenderedPageBreak/>
         <w:t xml:space="preserve">En las siguientes Figuras </w:t>
       </w:r>
       <w:r>
@@ -12018,7 +12296,7 @@
           <w:lang w:val="en-US"/>
         </w:rPr>
         <w:drawing>
-          <wp:inline distT="0" distB="0" distL="0" distR="0" wp14:anchorId="43878C87" wp14:editId="34BEB09B">
+          <wp:inline distT="0" distB="0" distL="0" distR="0" wp14:anchorId="21964189" wp14:editId="1C5CE85B">
             <wp:extent cx="5400040" cy="3083560"/>
             <wp:effectExtent l="0" t="0" r="0" b="2540"/>
             <wp:docPr id="58" name="Imagen 58"/>
@@ -12164,7 +12442,7 @@
           <w:lang w:val="en-US"/>
         </w:rPr>
         <w:drawing>
-          <wp:inline distT="0" distB="0" distL="0" distR="0" wp14:anchorId="25D057CA" wp14:editId="7B4B25E6">
+          <wp:inline distT="0" distB="0" distL="0" distR="0" wp14:anchorId="334ABEC1" wp14:editId="5584C7D5">
             <wp:extent cx="5400040" cy="3081655"/>
             <wp:effectExtent l="0" t="0" r="0" b="4445"/>
             <wp:docPr id="59" name="Imagen 59"/>
@@ -12345,8 +12623,9 @@
           <w:noProof/>
           <w:lang w:val="en-US"/>
         </w:rPr>
+        <w:lastRenderedPageBreak/>
         <w:drawing>
-          <wp:inline distT="0" distB="0" distL="0" distR="0" wp14:anchorId="5318259E" wp14:editId="7EDF8391">
+          <wp:inline distT="0" distB="0" distL="0" distR="0" wp14:anchorId="61F3086C" wp14:editId="43971377">
             <wp:extent cx="5400040" cy="2062480"/>
             <wp:effectExtent l="0" t="0" r="0" b="0"/>
             <wp:docPr id="60" name="Imagen 60"/>
@@ -12483,7 +12762,7 @@
           <w:lang w:val="en-US"/>
         </w:rPr>
         <w:drawing>
-          <wp:inline distT="0" distB="0" distL="0" distR="0" wp14:anchorId="1EFB8F24" wp14:editId="76634C8C">
+          <wp:inline distT="0" distB="0" distL="0" distR="0" wp14:anchorId="15D29C37" wp14:editId="4BBFB79B">
             <wp:extent cx="5400040" cy="2747645"/>
             <wp:effectExtent l="0" t="0" r="0" b="0"/>
             <wp:docPr id="61" name="Imagen 61"/>
@@ -12521,16 +12800,6 @@
     </w:p>
     <w:p>
       <w:pPr>
-        <w:rPr>
-          <w:rFonts w:ascii="Times New Roman" w:hAnsi="Times New Roman" w:cs="Times New Roman"/>
-          <w:b/>
-          <w:sz w:val="24"/>
-          <w:szCs w:val="24"/>
-        </w:rPr>
-      </w:pPr>
-    </w:p>
-    <w:p>
-      <w:pPr>
         <w:pStyle w:val="Prrafodelista"/>
         <w:jc w:val="center"/>
         <w:rPr>
@@ -12648,7 +12917,13 @@
         <w:jc w:val="both"/>
       </w:pPr>
       <w:r>
-        <w:t>Para la primera Prueba Funcional vamos a elaborar una pequeña síntesis sobre las “historias de usuarios” al momento de utilizar la aplicación para lo cual se ha tomado en cuenta una Autenticación Correcta y una autenticación Incorrecta de usuario al momento de logarse.</w:t>
+        <w:t>Para la primera Prueba Funcional vamos a elaborar una pequeña síntesis sobre las “historias de usuarios” al momento de utilizar la aplicación para lo cual se ha tomado en cuenta una Autenticación Correcta y una autenticación Incorrecta de usuario al momento de log</w:t>
+      </w:r>
+      <w:r>
+        <w:t>e</w:t>
+      </w:r>
+      <w:r>
+        <w:t>arse.</w:t>
       </w:r>
     </w:p>
     <w:p>
@@ -12677,11 +12952,7 @@
         <w:t>Smartphone</w:t>
       </w:r>
       <w:r>
-        <w:t xml:space="preserve"> que cumple </w:t>
-      </w:r>
-      <w:r>
-        <w:lastRenderedPageBreak/>
-        <w:t xml:space="preserve">los requisitos mínimos de nuestra aplicación. </w:t>
+        <w:t xml:space="preserve"> que cumple los requisitos mínimos de nuestra aplicación. </w:t>
       </w:r>
       <w:r>
         <w:t xml:space="preserve">Lo </w:t>
@@ -13378,7 +13649,7 @@
         <w:jc w:val="both"/>
       </w:pPr>
       <w:r>
-        <w:t xml:space="preserve">Para la segunda prueba Funcional, se lo realizara en una </w:t>
+        <w:t xml:space="preserve">Para la segunda prueba Funcional, se lo realizara en un </w:t>
       </w:r>
       <w:r>
         <w:t>Smartphone</w:t>
@@ -13510,6 +13781,22 @@
         <w:ind w:right="-1"/>
         <w:jc w:val="both"/>
       </w:pPr>
+    </w:p>
+    <w:p>
+      <w:pPr>
+        <w:pStyle w:val="Textoindependiente"/>
+        <w:spacing w:line="360" w:lineRule="auto"/>
+        <w:ind w:right="-1"/>
+        <w:jc w:val="both"/>
+      </w:pPr>
+    </w:p>
+    <w:p>
+      <w:pPr>
+        <w:pStyle w:val="Textoindependiente"/>
+        <w:spacing w:line="360" w:lineRule="auto"/>
+        <w:ind w:right="-1"/>
+        <w:jc w:val="both"/>
+      </w:pPr>
       <w:r>
         <w:rPr>
           <w:noProof/>
@@ -13519,13 +13806,13 @@
         <mc:AlternateContent>
           <mc:Choice Requires="wps">
             <w:drawing>
-              <wp:anchor distT="0" distB="0" distL="114300" distR="114300" simplePos="0" relativeHeight="251669504" behindDoc="0" locked="0" layoutInCell="1" allowOverlap="1">
+              <wp:anchor distT="0" distB="0" distL="114300" distR="114300" simplePos="0" relativeHeight="251669504" behindDoc="0" locked="0" layoutInCell="1" allowOverlap="1" wp14:anchorId="14F3960B" wp14:editId="5C03EF77">
                 <wp:simplePos x="0" y="0"/>
                 <wp:positionH relativeFrom="margin">
-                  <wp:align>center</wp:align>
+                  <wp:posOffset>229815</wp:posOffset>
                 </wp:positionH>
                 <wp:positionV relativeFrom="paragraph">
-                  <wp:posOffset>167005</wp:posOffset>
+                  <wp:posOffset>5163</wp:posOffset>
                 </wp:positionV>
                 <wp:extent cx="4848225" cy="1476375"/>
                 <wp:effectExtent l="0" t="0" r="28575" b="28575"/>
@@ -13573,29 +13860,13 @@
           </mc:Choice>
           <mc:Fallback>
             <w:pict>
-              <v:rect w14:anchorId="739B7306" id="Rectángulo 62" o:spid="_x0000_s1026" style="position:absolute;margin-left:0;margin-top:13.15pt;width:381.75pt;height:116.25pt;z-index:251669504;visibility:visible;mso-wrap-style:square;mso-wrap-distance-left:9pt;mso-wrap-distance-top:0;mso-wrap-distance-right:9pt;mso-wrap-distance-bottom:0;mso-position-horizontal:center;mso-position-horizontal-relative:margin;mso-position-vertical:absolute;mso-position-vertical-relative:text;v-text-anchor:middle" o:gfxdata="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" fillcolor="white [3201]" strokecolor="#70ad47 [3209]" strokeweight="1pt">
+              <v:rect w14:anchorId="58A845B6" id="Rectángulo 62" o:spid="_x0000_s1026" style="position:absolute;margin-left:18.1pt;margin-top:.4pt;width:381.75pt;height:116.25pt;z-index:251669504;visibility:visible;mso-wrap-style:square;mso-wrap-distance-left:9pt;mso-wrap-distance-top:0;mso-wrap-distance-right:9pt;mso-wrap-distance-bottom:0;mso-position-horizontal:absolute;mso-position-horizontal-relative:margin;mso-position-vertical:absolute;mso-position-vertical-relative:text;v-text-anchor:middle" o:gfxdata="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" fillcolor="white [3201]" strokecolor="#70ad47 [3209]" strokeweight="1pt">
                 <w10:wrap anchorx="margin"/>
               </v:rect>
             </w:pict>
           </mc:Fallback>
         </mc:AlternateContent>
       </w:r>
-    </w:p>
-    <w:p>
-      <w:pPr>
-        <w:pStyle w:val="Textoindependiente"/>
-        <w:spacing w:line="360" w:lineRule="auto"/>
-        <w:ind w:right="-1"/>
-        <w:jc w:val="both"/>
-      </w:pPr>
-    </w:p>
-    <w:p>
-      <w:pPr>
-        <w:pStyle w:val="Textoindependiente"/>
-        <w:spacing w:line="360" w:lineRule="auto"/>
-        <w:ind w:right="-1"/>
-        <w:jc w:val="both"/>
-      </w:pPr>
       <w:r>
         <w:rPr>
           <w:noProof/>
@@ -13604,7 +13875,7 @@
         <mc:AlternateContent>
           <mc:Choice Requires="wps">
             <w:drawing>
-              <wp:anchor distT="0" distB="0" distL="114300" distR="114300" simplePos="0" relativeHeight="251670528" behindDoc="0" locked="0" layoutInCell="1" allowOverlap="1">
+              <wp:anchor distT="0" distB="0" distL="114300" distR="114300" simplePos="0" relativeHeight="251670528" behindDoc="0" locked="0" layoutInCell="1" allowOverlap="1" wp14:anchorId="46670DA7" wp14:editId="6BE18ADE">
                 <wp:simplePos x="0" y="0"/>
                 <wp:positionH relativeFrom="column">
                   <wp:posOffset>1367790</wp:posOffset>
@@ -13669,7 +13940,7 @@
           </mc:Choice>
           <mc:Fallback>
             <w:pict>
-              <v:shape id="Cuadro de texto 63" o:spid="_x0000_s1077" type="#_x0000_t202" style="position:absolute;left:0;text-align:left;margin-left:107.7pt;margin-top:9.25pt;width:196.5pt;height:33.75pt;z-index:251670528;visibility:visible;mso-wrap-style:square;mso-wrap-distance-left:9pt;mso-wrap-distance-top:0;mso-wrap-distance-right:9pt;mso-wrap-distance-bottom:0;mso-position-horizontal:absolute;mso-position-horizontal-relative:text;mso-position-vertical:absolute;mso-position-vertical-relative:text;v-text-anchor:top" o:gfxdata="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" fillcolor="white [3201]" strokeweight=".5pt">
+              <v:shape w14:anchorId="46670DA7" id="Cuadro de texto 63" o:spid="_x0000_s1077" type="#_x0000_t202" style="position:absolute;left:0;text-align:left;margin-left:107.7pt;margin-top:9.25pt;width:196.5pt;height:33.75pt;z-index:251670528;visibility:visible;mso-wrap-style:square;mso-wrap-distance-left:9pt;mso-wrap-distance-top:0;mso-wrap-distance-right:9pt;mso-wrap-distance-bottom:0;mso-position-horizontal:absolute;mso-position-horizontal-relative:text;mso-position-vertical:absolute;mso-position-vertical-relative:text;v-text-anchor:top" o:gfxdata="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" fillcolor="white [3201]" strokeweight=".5pt">
                 <v:textbox>
                   <w:txbxContent>
                     <w:p>
@@ -13841,16 +14112,14 @@
         </w:rPr>
         <w:t xml:space="preserve"> y </w:t>
       </w:r>
-      <w:proofErr w:type="spellStart"/>
-      <w:r>
-        <w:rPr>
-          <w:rFonts w:ascii="Times New Roman" w:hAnsi="Times New Roman" w:cs="Times New Roman"/>
-          <w:sz w:val="24"/>
-          <w:szCs w:val="24"/>
-        </w:rPr>
-        <w:t>Smarthphones</w:t>
-      </w:r>
-      <w:proofErr w:type="spellEnd"/>
+      <w:r>
+        <w:rPr>
+          <w:rFonts w:ascii="Times New Roman" w:hAnsi="Times New Roman" w:cs="Times New Roman"/>
+          <w:sz w:val="24"/>
+          <w:szCs w:val="24"/>
+        </w:rPr>
+        <w:t>Smartphones</w:t>
+      </w:r>
       <w:r>
         <w:rPr>
           <w:rFonts w:ascii="Times New Roman" w:hAnsi="Times New Roman" w:cs="Times New Roman"/>
@@ -13971,7 +14240,39 @@
           <w:sz w:val="24"/>
           <w:szCs w:val="24"/>
         </w:rPr>
-        <w:t>que se fue cumpliendo con cada una de sus etapas permitiendo que podamos mostrar algunas versiones previas al usuario lo que fue de gran ayuda porque se van realizando los correctivos correspondientes para dejar la aplicación totalmente funcional antes de la versión</w:t>
+        <w:t>que se fue</w:t>
+      </w:r>
+      <w:r>
+        <w:rPr>
+          <w:rFonts w:ascii="Times New Roman" w:hAnsi="Times New Roman" w:cs="Times New Roman"/>
+          <w:sz w:val="24"/>
+          <w:szCs w:val="24"/>
+        </w:rPr>
+        <w:t>ron</w:t>
+      </w:r>
+      <w:r>
+        <w:rPr>
+          <w:rFonts w:ascii="Times New Roman" w:hAnsi="Times New Roman" w:cs="Times New Roman"/>
+          <w:sz w:val="24"/>
+          <w:szCs w:val="24"/>
+        </w:rPr>
+        <w:t xml:space="preserve"> </w:t>
+      </w:r>
+      <w:r>
+        <w:rPr>
+          <w:rFonts w:ascii="Times New Roman" w:hAnsi="Times New Roman" w:cs="Times New Roman"/>
+          <w:sz w:val="24"/>
+          <w:szCs w:val="24"/>
+        </w:rPr>
+        <w:t>completando</w:t>
+      </w:r>
+      <w:r>
+        <w:rPr>
+          <w:rFonts w:ascii="Times New Roman" w:hAnsi="Times New Roman" w:cs="Times New Roman"/>
+          <w:sz w:val="24"/>
+          <w:szCs w:val="24"/>
+        </w:rPr>
+        <w:t xml:space="preserve"> cada una de sus etapas permitiendo que podamos mostrar algunas versiones previas al usuario lo que fue de gran ayuda porque se van realizando los correctivos correspondientes para dejar la aplicación totalmente funcional antes de la versión</w:t>
       </w:r>
       <w:r>
         <w:rPr>
@@ -14081,7 +14382,7 @@
           <w:sz w:val="24"/>
           <w:szCs w:val="24"/>
         </w:rPr>
-        <w:t>propietario</w:t>
+        <w:t>gerente</w:t>
       </w:r>
       <w:r>
         <w:rPr>
@@ -14177,7 +14478,7 @@
           <w:sz w:val="24"/>
           <w:szCs w:val="24"/>
         </w:rPr>
-        <w:t>los</w:t>
+        <w:t>sus</w:t>
       </w:r>
       <w:r>
         <w:rPr>
@@ -14195,6 +14496,14 @@
           <w:szCs w:val="24"/>
         </w:rPr>
         <w:t>clientes</w:t>
+      </w:r>
+      <w:r>
+        <w:rPr>
+          <w:rFonts w:ascii="Times New Roman" w:hAnsi="Times New Roman" w:cs="Times New Roman"/>
+          <w:sz w:val="24"/>
+          <w:szCs w:val="24"/>
+        </w:rPr>
+        <w:t>,</w:t>
       </w:r>
       <w:r>
         <w:rPr>
@@ -14832,7 +15141,23 @@
           <w:sz w:val="24"/>
           <w:szCs w:val="24"/>
         </w:rPr>
-        <w:t xml:space="preserve">que el aplicativo tiene el fin de mejorar los procesos de administración </w:t>
+        <w:t>que el aplicativo tiene el fin de mejorar los procesos de administración</w:t>
+      </w:r>
+      <w:r>
+        <w:rPr>
+          <w:rFonts w:ascii="Times New Roman" w:hAnsi="Times New Roman" w:cs="Times New Roman"/>
+          <w:sz w:val="24"/>
+          <w:szCs w:val="24"/>
+        </w:rPr>
+        <w:t>, seguimiento</w:t>
+      </w:r>
+      <w:r>
+        <w:rPr>
+          <w:rFonts w:ascii="Times New Roman" w:hAnsi="Times New Roman" w:cs="Times New Roman"/>
+          <w:sz w:val="24"/>
+          <w:szCs w:val="24"/>
+        </w:rPr>
+        <w:t xml:space="preserve"> </w:t>
       </w:r>
       <w:r>
         <w:rPr>
@@ -14848,16 +15173,7 @@
           <w:sz w:val="24"/>
           <w:szCs w:val="24"/>
         </w:rPr>
-        <w:t xml:space="preserve"> con el </w:t>
-      </w:r>
-      <w:r>
-        <w:rPr>
-          <w:rFonts w:ascii="Times New Roman" w:hAnsi="Times New Roman" w:cs="Times New Roman"/>
-          <w:sz w:val="24"/>
-          <w:szCs w:val="24"/>
-        </w:rPr>
-        <w:lastRenderedPageBreak/>
-        <w:t>desarrollo del</w:t>
+        <w:t xml:space="preserve"> con el desarrollo del</w:t>
       </w:r>
       <w:r>
         <w:rPr>
@@ -14912,6 +15228,7 @@
           <w:sz w:val="24"/>
           <w:szCs w:val="24"/>
         </w:rPr>
+        <w:lastRenderedPageBreak/>
         <w:t xml:space="preserve">Con la aplicación web, el área administrativa </w:t>
       </w:r>
       <w:r>
@@ -14936,15 +15253,7 @@
           <w:sz w:val="24"/>
           <w:szCs w:val="24"/>
         </w:rPr>
-        <w:t>tickets</w:t>
-      </w:r>
-      <w:r>
-        <w:rPr>
-          <w:rFonts w:ascii="Times New Roman" w:hAnsi="Times New Roman" w:cs="Times New Roman"/>
-          <w:sz w:val="24"/>
-          <w:szCs w:val="24"/>
-        </w:rPr>
-        <w:t xml:space="preserve"> y automatización.</w:t>
+        <w:t>tickets y automatización.</w:t>
       </w:r>
     </w:p>
     <w:p>
@@ -15274,8 +15583,6 @@
         </w:rPr>
         <w:t xml:space="preserve">5. </w:t>
       </w:r>
-      <w:bookmarkStart w:id="1" w:name="_GoBack"/>
-      <w:bookmarkEnd w:id="1"/>
       <w:r>
         <w:rPr>
           <w:rFonts w:ascii="Times New Roman" w:hAnsi="Times New Roman" w:cs="Times New Roman"/>
@@ -15431,14 +15738,20 @@
         <w:rPr>
           <w:sz w:val="24"/>
         </w:rPr>
-        <w:t xml:space="preserve">Universidad Nacional de La Matanza Departamento de Ingeniería e Investigaciones Tecnológicas Florencio Varela 1903, San Justo, Buenos Aires, </w:t>
+        <w:t>Universidad Nacional de La Matanza Departamento de Ingeniería e Investigaciones Tecnológicas Florencio Varela 1903, San Justo, Buenos Aires, Argentina.</w:t>
+      </w:r>
+      <w:r>
+        <w:rPr>
+          <w:sz w:val="24"/>
+        </w:rPr>
+        <w:t xml:space="preserve"> </w:t>
       </w:r>
       <w:proofErr w:type="gramStart"/>
       <w:r>
         <w:rPr>
           <w:sz w:val="24"/>
         </w:rPr>
-        <w:t>Argentina.[</w:t>
+        <w:t>[</w:t>
       </w:r>
       <w:proofErr w:type="gramEnd"/>
       <w:r>
@@ -15516,14 +15829,12 @@
         </w:rPr>
         <w:t xml:space="preserve">Dr. Papa Quiroz, Erik Alex, DISEÑO DE UNA APLICACIÓN MÓVIL PARA LA CONSULTA ACADÉMICA DE LA FIIS-UTP, </w:t>
       </w:r>
-      <w:proofErr w:type="gramStart"/>
-      <w:r>
-        <w:rPr>
-          <w:sz w:val="24"/>
-        </w:rPr>
-        <w:t>Enero</w:t>
-      </w:r>
-      <w:proofErr w:type="gramEnd"/>
+      <w:r>
+        <w:rPr>
+          <w:sz w:val="24"/>
+        </w:rPr>
+        <w:t>enero</w:t>
+      </w:r>
       <w:r>
         <w:rPr>
           <w:sz w:val="24"/>
@@ -15574,14 +15885,20 @@
         <w:rPr>
           <w:sz w:val="24"/>
         </w:rPr>
-        <w:t xml:space="preserve">Maira Cecilia Gasca Mantilla, Ing. Electrónico, Magíster en Mantenimiento </w:t>
+        <w:t>Maira Cecilia Gasca Mantilla, Ing. Electrónico, Magíster en Mantenimiento Industrial.</w:t>
+      </w:r>
+      <w:r>
+        <w:rPr>
+          <w:sz w:val="24"/>
+        </w:rPr>
+        <w:t xml:space="preserve"> </w:t>
       </w:r>
       <w:proofErr w:type="gramStart"/>
       <w:r>
         <w:rPr>
           <w:sz w:val="24"/>
         </w:rPr>
-        <w:t>Industrial.(</w:t>
+        <w:t>(</w:t>
       </w:r>
       <w:proofErr w:type="gramEnd"/>
       <w:r>
@@ -15860,6 +16177,7 @@
       <w:pPr>
         <w:rPr>
           <w:sz w:val="24"/>
+          <w:lang w:val="en-US"/>
         </w:rPr>
       </w:pPr>
     </w:p>
@@ -15869,6 +16187,7 @@
         <w:spacing w:before="10"/>
         <w:rPr>
           <w:sz w:val="20"/>
+          <w:lang w:val="en-US"/>
         </w:rPr>
       </w:pPr>
     </w:p>
@@ -15930,6 +16249,7 @@
         <w:rPr>
           <w:sz w:val="24"/>
         </w:rPr>
+        <w:lastRenderedPageBreak/>
         <w:t>Html</w:t>
       </w:r>
       <w:proofErr w:type="spellEnd"/>
@@ -16524,7 +16844,7 @@
 </file>
 
 <file path=word/endnotes.xml><?xml version="1.0" encoding="utf-8"?>
-<w:endnotes xmlns:wpc="http://schemas.microsoft.com/office/word/2010/wordprocessingCanvas" xmlns:cx="http://schemas.microsoft.com/office/drawing/2014/chartex" xmlns:mc="http://schemas.openxmlformats.org/markup-compatibility/2006" xmlns:o="urn:schemas-microsoft-com:office:office" xmlns:r="http://schemas.openxmlformats.org/officeDocument/2006/relationships" xmlns:m="http://schemas.openxmlformats.org/officeDocument/2006/math" xmlns:v="urn:schemas-microsoft-com:vml" xmlns:wp14="http://schemas.microsoft.com/office/word/2010/wordprocessingDrawing" xmlns:wp="http://schemas.openxmlformats.org/drawingml/2006/wordprocessingDrawing" xmlns:w10="urn:schemas-microsoft-com:office:word" xmlns:w="http://schemas.openxmlformats.org/wordprocessingml/2006/main" xmlns:w14="http://schemas.microsoft.com/office/word/2010/wordml" xmlns:w15="http://schemas.microsoft.com/office/word/2012/wordml" xmlns:w16se="http://schemas.microsoft.com/office/word/2015/wordml/symex" xmlns:wpg="http://schemas.microsoft.com/office/word/2010/wordprocessingGroup" xmlns:wpi="http://schemas.microsoft.com/office/word/2010/wordprocessingInk" xmlns:wne="http://schemas.microsoft.com/office/word/2006/wordml" xmlns:wps="http://schemas.microsoft.com/office/word/2010/wordprocessingShape" mc:Ignorable="w14 w15 w16se wp14">
+<w:endnotes xmlns:wpc="http://schemas.microsoft.com/office/word/2010/wordprocessingCanvas" xmlns:cx="http://schemas.microsoft.com/office/drawing/2014/chartex" xmlns:cx1="http://schemas.microsoft.com/office/drawing/2015/9/8/chartex" xmlns:cx2="http://schemas.microsoft.com/office/drawing/2015/10/21/chartex" xmlns:cx3="http://schemas.microsoft.com/office/drawing/2016/5/9/chartex" xmlns:cx4="http://schemas.microsoft.com/office/drawing/2016/5/10/chartex" xmlns:cx5="http://schemas.microsoft.com/office/drawing/2016/5/11/chartex" xmlns:cx6="http://schemas.microsoft.com/office/drawing/2016/5/12/chartex" xmlns:cx7="http://schemas.microsoft.com/office/drawing/2016/5/13/chartex" xmlns:cx8="http://schemas.microsoft.com/office/drawing/2016/5/14/chartex" xmlns:mc="http://schemas.openxmlformats.org/markup-compatibility/2006" xmlns:aink="http://schemas.microsoft.com/office/drawing/2016/ink" xmlns:am3d="http://schemas.microsoft.com/office/drawing/2017/model3d" xmlns:o="urn:schemas-microsoft-com:office:office" xmlns:r="http://schemas.openxmlformats.org/officeDocument/2006/relationships" xmlns:m="http://schemas.openxmlformats.org/officeDocument/2006/math" xmlns:v="urn:schemas-microsoft-com:vml" xmlns:wp14="http://schemas.microsoft.com/office/word/2010/wordprocessingDrawing" xmlns:wp="http://schemas.openxmlformats.org/drawingml/2006/wordprocessingDrawing" xmlns:w10="urn:schemas-microsoft-com:office:word" xmlns:w="http://schemas.openxmlformats.org/wordprocessingml/2006/main" xmlns:w14="http://schemas.microsoft.com/office/word/2010/wordml" xmlns:w15="http://schemas.microsoft.com/office/word/2012/wordml" xmlns:w16cex="http://schemas.microsoft.com/office/word/2018/wordml/cex" xmlns:w16cid="http://schemas.microsoft.com/office/word/2016/wordml/cid" xmlns:w16="http://schemas.microsoft.com/office/word/2018/wordml" xmlns:w16se="http://schemas.microsoft.com/office/word/2015/wordml/symex" xmlns:wpg="http://schemas.microsoft.com/office/word/2010/wordprocessingGroup" xmlns:wpi="http://schemas.microsoft.com/office/word/2010/wordprocessingInk" xmlns:wne="http://schemas.microsoft.com/office/word/2006/wordml" xmlns:wps="http://schemas.microsoft.com/office/word/2010/wordprocessingShape" mc:Ignorable="w14 w15 w16se w16cid w16 w16cex wp14">
   <w:endnote w:type="separator" w:id="-1">
     <w:p>
       <w:r>
@@ -16543,7 +16863,7 @@
 </file>
 
 <file path=word/footer1.xml><?xml version="1.0" encoding="utf-8"?>
-<w:ftr xmlns:wpc="http://schemas.microsoft.com/office/word/2010/wordprocessingCanvas" xmlns:cx="http://schemas.microsoft.com/office/drawing/2014/chartex" xmlns:mc="http://schemas.openxmlformats.org/markup-compatibility/2006" xmlns:o="urn:schemas-microsoft-com:office:office" xmlns:r="http://schemas.openxmlformats.org/officeDocument/2006/relationships" xmlns:m="http://schemas.openxmlformats.org/officeDocument/2006/math" xmlns:v="urn:schemas-microsoft-com:vml" xmlns:wp14="http://schemas.microsoft.com/office/word/2010/wordprocessingDrawing" xmlns:wp="http://schemas.openxmlformats.org/drawingml/2006/wordprocessingDrawing" xmlns:w10="urn:schemas-microsoft-com:office:word" xmlns:w="http://schemas.openxmlformats.org/wordprocessingml/2006/main" xmlns:w14="http://schemas.microsoft.com/office/word/2010/wordml" xmlns:w15="http://schemas.microsoft.com/office/word/2012/wordml" xmlns:w16se="http://schemas.microsoft.com/office/word/2015/wordml/symex" xmlns:wpg="http://schemas.microsoft.com/office/word/2010/wordprocessingGroup" xmlns:wpi="http://schemas.microsoft.com/office/word/2010/wordprocessingInk" xmlns:wne="http://schemas.microsoft.com/office/word/2006/wordml" xmlns:wps="http://schemas.microsoft.com/office/word/2010/wordprocessingShape" mc:Ignorable="w14 w15 w16se wp14">
+<w:ftr xmlns:wpc="http://schemas.microsoft.com/office/word/2010/wordprocessingCanvas" xmlns:cx="http://schemas.microsoft.com/office/drawing/2014/chartex" xmlns:cx1="http://schemas.microsoft.com/office/drawing/2015/9/8/chartex" xmlns:cx2="http://schemas.microsoft.com/office/drawing/2015/10/21/chartex" xmlns:cx3="http://schemas.microsoft.com/office/drawing/2016/5/9/chartex" xmlns:cx4="http://schemas.microsoft.com/office/drawing/2016/5/10/chartex" xmlns:cx5="http://schemas.microsoft.com/office/drawing/2016/5/11/chartex" xmlns:cx6="http://schemas.microsoft.com/office/drawing/2016/5/12/chartex" xmlns:cx7="http://schemas.microsoft.com/office/drawing/2016/5/13/chartex" xmlns:cx8="http://schemas.microsoft.com/office/drawing/2016/5/14/chartex" xmlns:mc="http://schemas.openxmlformats.org/markup-compatibility/2006" xmlns:aink="http://schemas.microsoft.com/office/drawing/2016/ink" xmlns:am3d="http://schemas.microsoft.com/office/drawing/2017/model3d" xmlns:o="urn:schemas-microsoft-com:office:office" xmlns:r="http://schemas.openxmlformats.org/officeDocument/2006/relationships" xmlns:m="http://schemas.openxmlformats.org/officeDocument/2006/math" xmlns:v="urn:schemas-microsoft-com:vml" xmlns:wp14="http://schemas.microsoft.com/office/word/2010/wordprocessingDrawing" xmlns:wp="http://schemas.openxmlformats.org/drawingml/2006/wordprocessingDrawing" xmlns:w10="urn:schemas-microsoft-com:office:word" xmlns:w="http://schemas.openxmlformats.org/wordprocessingml/2006/main" xmlns:w14="http://schemas.microsoft.com/office/word/2010/wordml" xmlns:w15="http://schemas.microsoft.com/office/word/2012/wordml" xmlns:w16cex="http://schemas.microsoft.com/office/word/2018/wordml/cex" xmlns:w16cid="http://schemas.microsoft.com/office/word/2016/wordml/cid" xmlns:w16="http://schemas.microsoft.com/office/word/2018/wordml" xmlns:w16se="http://schemas.microsoft.com/office/word/2015/wordml/symex" xmlns:wpg="http://schemas.microsoft.com/office/word/2010/wordprocessingGroup" xmlns:wpi="http://schemas.microsoft.com/office/word/2010/wordprocessingInk" xmlns:wne="http://schemas.microsoft.com/office/word/2006/wordml" xmlns:wps="http://schemas.microsoft.com/office/word/2010/wordprocessingShape" mc:Ignorable="w14 w15 w16se w16cid w16 w16cex wp14">
   <w:p>
     <w:pPr>
       <w:pStyle w:val="Piedepgina"/>
@@ -16553,7 +16873,7 @@
 </file>
 
 <file path=word/footer2.xml><?xml version="1.0" encoding="utf-8"?>
-<w:ftr xmlns:wpc="http://schemas.microsoft.com/office/word/2010/wordprocessingCanvas" xmlns:cx="http://schemas.microsoft.com/office/drawing/2014/chartex" xmlns:mc="http://schemas.openxmlformats.org/markup-compatibility/2006" xmlns:o="urn:schemas-microsoft-com:office:office" xmlns:r="http://schemas.openxmlformats.org/officeDocument/2006/relationships" xmlns:m="http://schemas.openxmlformats.org/officeDocument/2006/math" xmlns:v="urn:schemas-microsoft-com:vml" xmlns:wp14="http://schemas.microsoft.com/office/word/2010/wordprocessingDrawing" xmlns:wp="http://schemas.openxmlformats.org/drawingml/2006/wordprocessingDrawing" xmlns:w10="urn:schemas-microsoft-com:office:word" xmlns:w="http://schemas.openxmlformats.org/wordprocessingml/2006/main" xmlns:w14="http://schemas.microsoft.com/office/word/2010/wordml" xmlns:w15="http://schemas.microsoft.com/office/word/2012/wordml" xmlns:w16se="http://schemas.microsoft.com/office/word/2015/wordml/symex" xmlns:wpg="http://schemas.microsoft.com/office/word/2010/wordprocessingGroup" xmlns:wpi="http://schemas.microsoft.com/office/word/2010/wordprocessingInk" xmlns:wne="http://schemas.microsoft.com/office/word/2006/wordml" xmlns:wps="http://schemas.microsoft.com/office/word/2010/wordprocessingShape" mc:Ignorable="w14 w15 w16se wp14">
+<w:ftr xmlns:wpc="http://schemas.microsoft.com/office/word/2010/wordprocessingCanvas" xmlns:cx="http://schemas.microsoft.com/office/drawing/2014/chartex" xmlns:cx1="http://schemas.microsoft.com/office/drawing/2015/9/8/chartex" xmlns:cx2="http://schemas.microsoft.com/office/drawing/2015/10/21/chartex" xmlns:cx3="http://schemas.microsoft.com/office/drawing/2016/5/9/chartex" xmlns:cx4="http://schemas.microsoft.com/office/drawing/2016/5/10/chartex" xmlns:cx5="http://schemas.microsoft.com/office/drawing/2016/5/11/chartex" xmlns:cx6="http://schemas.microsoft.com/office/drawing/2016/5/12/chartex" xmlns:cx7="http://schemas.microsoft.com/office/drawing/2016/5/13/chartex" xmlns:cx8="http://schemas.microsoft.com/office/drawing/2016/5/14/chartex" xmlns:mc="http://schemas.openxmlformats.org/markup-compatibility/2006" xmlns:aink="http://schemas.microsoft.com/office/drawing/2016/ink" xmlns:am3d="http://schemas.microsoft.com/office/drawing/2017/model3d" xmlns:o="urn:schemas-microsoft-com:office:office" xmlns:r="http://schemas.openxmlformats.org/officeDocument/2006/relationships" xmlns:m="http://schemas.openxmlformats.org/officeDocument/2006/math" xmlns:v="urn:schemas-microsoft-com:vml" xmlns:wp14="http://schemas.microsoft.com/office/word/2010/wordprocessingDrawing" xmlns:wp="http://schemas.openxmlformats.org/drawingml/2006/wordprocessingDrawing" xmlns:w10="urn:schemas-microsoft-com:office:word" xmlns:w="http://schemas.openxmlformats.org/wordprocessingml/2006/main" xmlns:w14="http://schemas.microsoft.com/office/word/2010/wordml" xmlns:w15="http://schemas.microsoft.com/office/word/2012/wordml" xmlns:w16cex="http://schemas.microsoft.com/office/word/2018/wordml/cex" xmlns:w16cid="http://schemas.microsoft.com/office/word/2016/wordml/cid" xmlns:w16="http://schemas.microsoft.com/office/word/2018/wordml" xmlns:w16se="http://schemas.microsoft.com/office/word/2015/wordml/symex" xmlns:wpg="http://schemas.microsoft.com/office/word/2010/wordprocessingGroup" xmlns:wpi="http://schemas.microsoft.com/office/word/2010/wordprocessingInk" xmlns:wne="http://schemas.microsoft.com/office/word/2006/wordml" xmlns:wps="http://schemas.microsoft.com/office/word/2010/wordprocessingShape" mc:Ignorable="w14 w15 w16se w16cid w16 w16cex wp14">
   <w:p>
     <w:pPr>
       <w:pStyle w:val="Piedepgina"/>
@@ -16568,7 +16888,7 @@
 </file>
 
 <file path=word/footer3.xml><?xml version="1.0" encoding="utf-8"?>
-<w:ftr xmlns:wpc="http://schemas.microsoft.com/office/word/2010/wordprocessingCanvas" xmlns:cx="http://schemas.microsoft.com/office/drawing/2014/chartex" xmlns:mc="http://schemas.openxmlformats.org/markup-compatibility/2006" xmlns:o="urn:schemas-microsoft-com:office:office" xmlns:r="http://schemas.openxmlformats.org/officeDocument/2006/relationships" xmlns:m="http://schemas.openxmlformats.org/officeDocument/2006/math" xmlns:v="urn:schemas-microsoft-com:vml" xmlns:wp14="http://schemas.microsoft.com/office/word/2010/wordprocessingDrawing" xmlns:wp="http://schemas.openxmlformats.org/drawingml/2006/wordprocessingDrawing" xmlns:w10="urn:schemas-microsoft-com:office:word" xmlns:w="http://schemas.openxmlformats.org/wordprocessingml/2006/main" xmlns:w14="http://schemas.microsoft.com/office/word/2010/wordml" xmlns:w15="http://schemas.microsoft.com/office/word/2012/wordml" xmlns:w16se="http://schemas.microsoft.com/office/word/2015/wordml/symex" xmlns:wpg="http://schemas.microsoft.com/office/word/2010/wordprocessingGroup" xmlns:wpi="http://schemas.microsoft.com/office/word/2010/wordprocessingInk" xmlns:wne="http://schemas.microsoft.com/office/word/2006/wordml" xmlns:wps="http://schemas.microsoft.com/office/word/2010/wordprocessingShape" mc:Ignorable="w14 w15 w16se wp14">
+<w:ftr xmlns:wpc="http://schemas.microsoft.com/office/word/2010/wordprocessingCanvas" xmlns:cx="http://schemas.microsoft.com/office/drawing/2014/chartex" xmlns:cx1="http://schemas.microsoft.com/office/drawing/2015/9/8/chartex" xmlns:cx2="http://schemas.microsoft.com/office/drawing/2015/10/21/chartex" xmlns:cx3="http://schemas.microsoft.com/office/drawing/2016/5/9/chartex" xmlns:cx4="http://schemas.microsoft.com/office/drawing/2016/5/10/chartex" xmlns:cx5="http://schemas.microsoft.com/office/drawing/2016/5/11/chartex" xmlns:cx6="http://schemas.microsoft.com/office/drawing/2016/5/12/chartex" xmlns:cx7="http://schemas.microsoft.com/office/drawing/2016/5/13/chartex" xmlns:cx8="http://schemas.microsoft.com/office/drawing/2016/5/14/chartex" xmlns:mc="http://schemas.openxmlformats.org/markup-compatibility/2006" xmlns:aink="http://schemas.microsoft.com/office/drawing/2016/ink" xmlns:am3d="http://schemas.microsoft.com/office/drawing/2017/model3d" xmlns:o="urn:schemas-microsoft-com:office:office" xmlns:r="http://schemas.openxmlformats.org/officeDocument/2006/relationships" xmlns:m="http://schemas.openxmlformats.org/officeDocument/2006/math" xmlns:v="urn:schemas-microsoft-com:vml" xmlns:wp14="http://schemas.microsoft.com/office/word/2010/wordprocessingDrawing" xmlns:wp="http://schemas.openxmlformats.org/drawingml/2006/wordprocessingDrawing" xmlns:w10="urn:schemas-microsoft-com:office:word" xmlns:w="http://schemas.openxmlformats.org/wordprocessingml/2006/main" xmlns:w14="http://schemas.microsoft.com/office/word/2010/wordml" xmlns:w15="http://schemas.microsoft.com/office/word/2012/wordml" xmlns:w16cex="http://schemas.microsoft.com/office/word/2018/wordml/cex" xmlns:w16cid="http://schemas.microsoft.com/office/word/2016/wordml/cid" xmlns:w16="http://schemas.microsoft.com/office/word/2018/wordml" xmlns:w16se="http://schemas.microsoft.com/office/word/2015/wordml/symex" xmlns:wpg="http://schemas.microsoft.com/office/word/2010/wordprocessingGroup" xmlns:wpi="http://schemas.microsoft.com/office/word/2010/wordprocessingInk" xmlns:wne="http://schemas.microsoft.com/office/word/2006/wordml" xmlns:wps="http://schemas.microsoft.com/office/word/2010/wordprocessingShape" mc:Ignorable="w14 w15 w16se w16cid w16 w16cex wp14">
   <w:p>
     <w:pPr>
       <w:pStyle w:val="Piedepgina"/>
@@ -16578,7 +16898,7 @@
 </file>
 
 <file path=word/footnotes.xml><?xml version="1.0" encoding="utf-8"?>
-<w:footnotes xmlns:wpc="http://schemas.microsoft.com/office/word/2010/wordprocessingCanvas" xmlns:cx="http://schemas.microsoft.com/office/drawing/2014/chartex" xmlns:mc="http://schemas.openxmlformats.org/markup-compatibility/2006" xmlns:o="urn:schemas-microsoft-com:office:office" xmlns:r="http://schemas.openxmlformats.org/officeDocument/2006/relationships" xmlns:m="http://schemas.openxmlformats.org/officeDocument/2006/math" xmlns:v="urn:schemas-microsoft-com:vml" xmlns:wp14="http://schemas.microsoft.com/office/word/2010/wordprocessingDrawing" xmlns:wp="http://schemas.openxmlformats.org/drawingml/2006/wordprocessingDrawing" xmlns:w10="urn:schemas-microsoft-com:office:word" xmlns:w="http://schemas.openxmlformats.org/wordprocessingml/2006/main" xmlns:w14="http://schemas.microsoft.com/office/word/2010/wordml" xmlns:w15="http://schemas.microsoft.com/office/word/2012/wordml" xmlns:w16se="http://schemas.microsoft.com/office/word/2015/wordml/symex" xmlns:wpg="http://schemas.microsoft.com/office/word/2010/wordprocessingGroup" xmlns:wpi="http://schemas.microsoft.com/office/word/2010/wordprocessingInk" xmlns:wne="http://schemas.microsoft.com/office/word/2006/wordml" xmlns:wps="http://schemas.microsoft.com/office/word/2010/wordprocessingShape" mc:Ignorable="w14 w15 w16se wp14">
+<w:footnotes xmlns:wpc="http://schemas.microsoft.com/office/word/2010/wordprocessingCanvas" xmlns:cx="http://schemas.microsoft.com/office/drawing/2014/chartex" xmlns:cx1="http://schemas.microsoft.com/office/drawing/2015/9/8/chartex" xmlns:cx2="http://schemas.microsoft.com/office/drawing/2015/10/21/chartex" xmlns:cx3="http://schemas.microsoft.com/office/drawing/2016/5/9/chartex" xmlns:cx4="http://schemas.microsoft.com/office/drawing/2016/5/10/chartex" xmlns:cx5="http://schemas.microsoft.com/office/drawing/2016/5/11/chartex" xmlns:cx6="http://schemas.microsoft.com/office/drawing/2016/5/12/chartex" xmlns:cx7="http://schemas.microsoft.com/office/drawing/2016/5/13/chartex" xmlns:cx8="http://schemas.microsoft.com/office/drawing/2016/5/14/chartex" xmlns:mc="http://schemas.openxmlformats.org/markup-compatibility/2006" xmlns:aink="http://schemas.microsoft.com/office/drawing/2016/ink" xmlns:am3d="http://schemas.microsoft.com/office/drawing/2017/model3d" xmlns:o="urn:schemas-microsoft-com:office:office" xmlns:r="http://schemas.openxmlformats.org/officeDocument/2006/relationships" xmlns:m="http://schemas.openxmlformats.org/officeDocument/2006/math" xmlns:v="urn:schemas-microsoft-com:vml" xmlns:wp14="http://schemas.microsoft.com/office/word/2010/wordprocessingDrawing" xmlns:wp="http://schemas.openxmlformats.org/drawingml/2006/wordprocessingDrawing" xmlns:w10="urn:schemas-microsoft-com:office:word" xmlns:w="http://schemas.openxmlformats.org/wordprocessingml/2006/main" xmlns:w14="http://schemas.microsoft.com/office/word/2010/wordml" xmlns:w15="http://schemas.microsoft.com/office/word/2012/wordml" xmlns:w16cex="http://schemas.microsoft.com/office/word/2018/wordml/cex" xmlns:w16cid="http://schemas.microsoft.com/office/word/2016/wordml/cid" xmlns:w16="http://schemas.microsoft.com/office/word/2018/wordml" xmlns:w16se="http://schemas.microsoft.com/office/word/2015/wordml/symex" xmlns:wpg="http://schemas.microsoft.com/office/word/2010/wordprocessingGroup" xmlns:wpi="http://schemas.microsoft.com/office/word/2010/wordprocessingInk" xmlns:wne="http://schemas.microsoft.com/office/word/2006/wordml" xmlns:wps="http://schemas.microsoft.com/office/word/2010/wordprocessingShape" mc:Ignorable="w14 w15 w16se w16cid w16 w16cex wp14">
   <w:footnote w:type="separator" w:id="-1">
     <w:p>
       <w:r>
@@ -16597,7 +16917,7 @@
 </file>
 
 <file path=word/header1.xml><?xml version="1.0" encoding="utf-8"?>
-<w:hdr xmlns:wpc="http://schemas.microsoft.com/office/word/2010/wordprocessingCanvas" xmlns:cx="http://schemas.microsoft.com/office/drawing/2014/chartex" xmlns:mc="http://schemas.openxmlformats.org/markup-compatibility/2006" xmlns:o="urn:schemas-microsoft-com:office:office" xmlns:r="http://schemas.openxmlformats.org/officeDocument/2006/relationships" xmlns:m="http://schemas.openxmlformats.org/officeDocument/2006/math" xmlns:v="urn:schemas-microsoft-com:vml" xmlns:wp14="http://schemas.microsoft.com/office/word/2010/wordprocessingDrawing" xmlns:wp="http://schemas.openxmlformats.org/drawingml/2006/wordprocessingDrawing" xmlns:w10="urn:schemas-microsoft-com:office:word" xmlns:w="http://schemas.openxmlformats.org/wordprocessingml/2006/main" xmlns:w14="http://schemas.microsoft.com/office/word/2010/wordml" xmlns:w15="http://schemas.microsoft.com/office/word/2012/wordml" xmlns:w16se="http://schemas.microsoft.com/office/word/2015/wordml/symex" xmlns:wpg="http://schemas.microsoft.com/office/word/2010/wordprocessingGroup" xmlns:wpi="http://schemas.microsoft.com/office/word/2010/wordprocessingInk" xmlns:wne="http://schemas.microsoft.com/office/word/2006/wordml" xmlns:wps="http://schemas.microsoft.com/office/word/2010/wordprocessingShape" mc:Ignorable="w14 w15 w16se wp14">
+<w:hdr xmlns:wpc="http://schemas.microsoft.com/office/word/2010/wordprocessingCanvas" xmlns:cx="http://schemas.microsoft.com/office/drawing/2014/chartex" xmlns:cx1="http://schemas.microsoft.com/office/drawing/2015/9/8/chartex" xmlns:cx2="http://schemas.microsoft.com/office/drawing/2015/10/21/chartex" xmlns:cx3="http://schemas.microsoft.com/office/drawing/2016/5/9/chartex" xmlns:cx4="http://schemas.microsoft.com/office/drawing/2016/5/10/chartex" xmlns:cx5="http://schemas.microsoft.com/office/drawing/2016/5/11/chartex" xmlns:cx6="http://schemas.microsoft.com/office/drawing/2016/5/12/chartex" xmlns:cx7="http://schemas.microsoft.com/office/drawing/2016/5/13/chartex" xmlns:cx8="http://schemas.microsoft.com/office/drawing/2016/5/14/chartex" xmlns:mc="http://schemas.openxmlformats.org/markup-compatibility/2006" xmlns:aink="http://schemas.microsoft.com/office/drawing/2016/ink" xmlns:am3d="http://schemas.microsoft.com/office/drawing/2017/model3d" xmlns:o="urn:schemas-microsoft-com:office:office" xmlns:r="http://schemas.openxmlformats.org/officeDocument/2006/relationships" xmlns:m="http://schemas.openxmlformats.org/officeDocument/2006/math" xmlns:v="urn:schemas-microsoft-com:vml" xmlns:wp14="http://schemas.microsoft.com/office/word/2010/wordprocessingDrawing" xmlns:wp="http://schemas.openxmlformats.org/drawingml/2006/wordprocessingDrawing" xmlns:w10="urn:schemas-microsoft-com:office:word" xmlns:w="http://schemas.openxmlformats.org/wordprocessingml/2006/main" xmlns:w14="http://schemas.microsoft.com/office/word/2010/wordml" xmlns:w15="http://schemas.microsoft.com/office/word/2012/wordml" xmlns:w16cex="http://schemas.microsoft.com/office/word/2018/wordml/cex" xmlns:w16cid="http://schemas.microsoft.com/office/word/2016/wordml/cid" xmlns:w16="http://schemas.microsoft.com/office/word/2018/wordml" xmlns:w16se="http://schemas.microsoft.com/office/word/2015/wordml/symex" xmlns:wpg="http://schemas.microsoft.com/office/word/2010/wordprocessingGroup" xmlns:wpi="http://schemas.microsoft.com/office/word/2010/wordprocessingInk" xmlns:wne="http://schemas.microsoft.com/office/word/2006/wordml" xmlns:wps="http://schemas.microsoft.com/office/word/2010/wordprocessingShape" mc:Ignorable="w14 w15 w16se w16cid w16 w16cex wp14">
   <w:p>
     <w:pPr>
       <w:pStyle w:val="Encabezado"/>
@@ -16607,7 +16927,7 @@
         <w:noProof/>
         <w:lang w:eastAsia="es-EC"/>
       </w:rPr>
-      <w:pict>
+      <w:pict w14:anchorId="6BA0875A">
         <v:shapetype id="_x0000_t75" coordsize="21600,21600" o:spt="75" o:preferrelative="t" path="m@4@5l@4@11@9@11@9@5xe" filled="f" stroked="f">
           <v:stroke joinstyle="miter"/>
           <v:formulas>
@@ -16638,7 +16958,7 @@
 </file>
 
 <file path=word/header2.xml><?xml version="1.0" encoding="utf-8"?>
-<w:hdr xmlns:wpc="http://schemas.microsoft.com/office/word/2010/wordprocessingCanvas" xmlns:cx="http://schemas.microsoft.com/office/drawing/2014/chartex" xmlns:mc="http://schemas.openxmlformats.org/markup-compatibility/2006" xmlns:o="urn:schemas-microsoft-com:office:office" xmlns:r="http://schemas.openxmlformats.org/officeDocument/2006/relationships" xmlns:m="http://schemas.openxmlformats.org/officeDocument/2006/math" xmlns:v="urn:schemas-microsoft-com:vml" xmlns:wp14="http://schemas.microsoft.com/office/word/2010/wordprocessingDrawing" xmlns:wp="http://schemas.openxmlformats.org/drawingml/2006/wordprocessingDrawing" xmlns:w10="urn:schemas-microsoft-com:office:word" xmlns:w="http://schemas.openxmlformats.org/wordprocessingml/2006/main" xmlns:w14="http://schemas.microsoft.com/office/word/2010/wordml" xmlns:w15="http://schemas.microsoft.com/office/word/2012/wordml" xmlns:w16se="http://schemas.microsoft.com/office/word/2015/wordml/symex" xmlns:wpg="http://schemas.microsoft.com/office/word/2010/wordprocessingGroup" xmlns:wpi="http://schemas.microsoft.com/office/word/2010/wordprocessingInk" xmlns:wne="http://schemas.microsoft.com/office/word/2006/wordml" xmlns:wps="http://schemas.microsoft.com/office/word/2010/wordprocessingShape" mc:Ignorable="w14 w15 w16se wp14">
+<w:hdr xmlns:wpc="http://schemas.microsoft.com/office/word/2010/wordprocessingCanvas" xmlns:cx="http://schemas.microsoft.com/office/drawing/2014/chartex" xmlns:cx1="http://schemas.microsoft.com/office/drawing/2015/9/8/chartex" xmlns:cx2="http://schemas.microsoft.com/office/drawing/2015/10/21/chartex" xmlns:cx3="http://schemas.microsoft.com/office/drawing/2016/5/9/chartex" xmlns:cx4="http://schemas.microsoft.com/office/drawing/2016/5/10/chartex" xmlns:cx5="http://schemas.microsoft.com/office/drawing/2016/5/11/chartex" xmlns:cx6="http://schemas.microsoft.com/office/drawing/2016/5/12/chartex" xmlns:cx7="http://schemas.microsoft.com/office/drawing/2016/5/13/chartex" xmlns:cx8="http://schemas.microsoft.com/office/drawing/2016/5/14/chartex" xmlns:mc="http://schemas.openxmlformats.org/markup-compatibility/2006" xmlns:aink="http://schemas.microsoft.com/office/drawing/2016/ink" xmlns:am3d="http://schemas.microsoft.com/office/drawing/2017/model3d" xmlns:o="urn:schemas-microsoft-com:office:office" xmlns:r="http://schemas.openxmlformats.org/officeDocument/2006/relationships" xmlns:m="http://schemas.openxmlformats.org/officeDocument/2006/math" xmlns:v="urn:schemas-microsoft-com:vml" xmlns:wp14="http://schemas.microsoft.com/office/word/2010/wordprocessingDrawing" xmlns:wp="http://schemas.openxmlformats.org/drawingml/2006/wordprocessingDrawing" xmlns:w10="urn:schemas-microsoft-com:office:word" xmlns:w="http://schemas.openxmlformats.org/wordprocessingml/2006/main" xmlns:w14="http://schemas.microsoft.com/office/word/2010/wordml" xmlns:w15="http://schemas.microsoft.com/office/word/2012/wordml" xmlns:w16cex="http://schemas.microsoft.com/office/word/2018/wordml/cex" xmlns:w16cid="http://schemas.microsoft.com/office/word/2016/wordml/cid" xmlns:w16="http://schemas.microsoft.com/office/word/2018/wordml" xmlns:w16se="http://schemas.microsoft.com/office/word/2015/wordml/symex" xmlns:wpg="http://schemas.microsoft.com/office/word/2010/wordprocessingGroup" xmlns:wpi="http://schemas.microsoft.com/office/word/2010/wordprocessingInk" xmlns:wne="http://schemas.microsoft.com/office/word/2006/wordml" xmlns:wps="http://schemas.microsoft.com/office/word/2010/wordprocessingShape" mc:Ignorable="w14 w15 w16se w16cid w16 w16cex wp14">
   <w:p>
     <w:pPr>
       <w:pStyle w:val="Encabezado"/>
@@ -16652,7 +16972,7 @@
         <w:noProof/>
         <w:lang w:eastAsia="es-EC"/>
       </w:rPr>
-      <w:pict>
+      <w:pict w14:anchorId="0875820F">
         <v:shapetype id="_x0000_t75" coordsize="21600,21600" o:spt="75" o:preferrelative="t" path="m@4@5l@4@11@9@11@9@5xe" filled="f" stroked="f">
           <v:stroke joinstyle="miter"/>
           <v:formulas>
@@ -16683,7 +17003,7 @@
 </file>
 
 <file path=word/header3.xml><?xml version="1.0" encoding="utf-8"?>
-<w:hdr xmlns:wpc="http://schemas.microsoft.com/office/word/2010/wordprocessingCanvas" xmlns:cx="http://schemas.microsoft.com/office/drawing/2014/chartex" xmlns:mc="http://schemas.openxmlformats.org/markup-compatibility/2006" xmlns:o="urn:schemas-microsoft-com:office:office" xmlns:r="http://schemas.openxmlformats.org/officeDocument/2006/relationships" xmlns:m="http://schemas.openxmlformats.org/officeDocument/2006/math" xmlns:v="urn:schemas-microsoft-com:vml" xmlns:wp14="http://schemas.microsoft.com/office/word/2010/wordprocessingDrawing" xmlns:wp="http://schemas.openxmlformats.org/drawingml/2006/wordprocessingDrawing" xmlns:w10="urn:schemas-microsoft-com:office:word" xmlns:w="http://schemas.openxmlformats.org/wordprocessingml/2006/main" xmlns:w14="http://schemas.microsoft.com/office/word/2010/wordml" xmlns:w15="http://schemas.microsoft.com/office/word/2012/wordml" xmlns:w16se="http://schemas.microsoft.com/office/word/2015/wordml/symex" xmlns:wpg="http://schemas.microsoft.com/office/word/2010/wordprocessingGroup" xmlns:wpi="http://schemas.microsoft.com/office/word/2010/wordprocessingInk" xmlns:wne="http://schemas.microsoft.com/office/word/2006/wordml" xmlns:wps="http://schemas.microsoft.com/office/word/2010/wordprocessingShape" mc:Ignorable="w14 w15 w16se wp14">
+<w:hdr xmlns:wpc="http://schemas.microsoft.com/office/word/2010/wordprocessingCanvas" xmlns:cx="http://schemas.microsoft.com/office/drawing/2014/chartex" xmlns:cx1="http://schemas.microsoft.com/office/drawing/2015/9/8/chartex" xmlns:cx2="http://schemas.microsoft.com/office/drawing/2015/10/21/chartex" xmlns:cx3="http://schemas.microsoft.com/office/drawing/2016/5/9/chartex" xmlns:cx4="http://schemas.microsoft.com/office/drawing/2016/5/10/chartex" xmlns:cx5="http://schemas.microsoft.com/office/drawing/2016/5/11/chartex" xmlns:cx6="http://schemas.microsoft.com/office/drawing/2016/5/12/chartex" xmlns:cx7="http://schemas.microsoft.com/office/drawing/2016/5/13/chartex" xmlns:cx8="http://schemas.microsoft.com/office/drawing/2016/5/14/chartex" xmlns:mc="http://schemas.openxmlformats.org/markup-compatibility/2006" xmlns:aink="http://schemas.microsoft.com/office/drawing/2016/ink" xmlns:am3d="http://schemas.microsoft.com/office/drawing/2017/model3d" xmlns:o="urn:schemas-microsoft-com:office:office" xmlns:r="http://schemas.openxmlformats.org/officeDocument/2006/relationships" xmlns:m="http://schemas.openxmlformats.org/officeDocument/2006/math" xmlns:v="urn:schemas-microsoft-com:vml" xmlns:wp14="http://schemas.microsoft.com/office/word/2010/wordprocessingDrawing" xmlns:wp="http://schemas.openxmlformats.org/drawingml/2006/wordprocessingDrawing" xmlns:w10="urn:schemas-microsoft-com:office:word" xmlns:w="http://schemas.openxmlformats.org/wordprocessingml/2006/main" xmlns:w14="http://schemas.microsoft.com/office/word/2010/wordml" xmlns:w15="http://schemas.microsoft.com/office/word/2012/wordml" xmlns:w16cex="http://schemas.microsoft.com/office/word/2018/wordml/cex" xmlns:w16cid="http://schemas.microsoft.com/office/word/2016/wordml/cid" xmlns:w16="http://schemas.microsoft.com/office/word/2018/wordml" xmlns:w16se="http://schemas.microsoft.com/office/word/2015/wordml/symex" xmlns:wpg="http://schemas.microsoft.com/office/word/2010/wordprocessingGroup" xmlns:wpi="http://schemas.microsoft.com/office/word/2010/wordprocessingInk" xmlns:wne="http://schemas.microsoft.com/office/word/2006/wordml" xmlns:wps="http://schemas.microsoft.com/office/word/2010/wordprocessingShape" mc:Ignorable="w14 w15 w16se w16cid w16 w16cex wp14">
   <w:p>
     <w:pPr>
       <w:pStyle w:val="Encabezado"/>
@@ -16693,7 +17013,7 @@
         <w:noProof/>
         <w:lang w:eastAsia="es-EC"/>
       </w:rPr>
-      <w:pict>
+      <w:pict w14:anchorId="1F0B1E64">
         <v:shapetype id="_x0000_t75" coordsize="21600,21600" o:spt="75" o:preferrelative="t" path="m@4@5l@4@11@9@11@9@5xe" filled="f" stroked="f">
           <v:stroke joinstyle="miter"/>
           <v:formulas>
@@ -16724,7 +17044,7 @@
 </file>
 
 <file path=word/numbering.xml><?xml version="1.0" encoding="utf-8"?>
-<w:numbering xmlns:wpc="http://schemas.microsoft.com/office/word/2010/wordprocessingCanvas" xmlns:cx="http://schemas.microsoft.com/office/drawing/2014/chartex" xmlns:mc="http://schemas.openxmlformats.org/markup-compatibility/2006" xmlns:o="urn:schemas-microsoft-com:office:office" xmlns:r="http://schemas.openxmlformats.org/officeDocument/2006/relationships" xmlns:m="http://schemas.openxmlformats.org/officeDocument/2006/math" xmlns:v="urn:schemas-microsoft-com:vml" xmlns:wp14="http://schemas.microsoft.com/office/word/2010/wordprocessingDrawing" xmlns:wp="http://schemas.openxmlformats.org/drawingml/2006/wordprocessingDrawing" xmlns:w10="urn:schemas-microsoft-com:office:word" xmlns:w="http://schemas.openxmlformats.org/wordprocessingml/2006/main" xmlns:w14="http://schemas.microsoft.com/office/word/2010/wordml" xmlns:w15="http://schemas.microsoft.com/office/word/2012/wordml" xmlns:w16se="http://schemas.microsoft.com/office/word/2015/wordml/symex" xmlns:wpg="http://schemas.microsoft.com/office/word/2010/wordprocessingGroup" xmlns:wpi="http://schemas.microsoft.com/office/word/2010/wordprocessingInk" xmlns:wne="http://schemas.microsoft.com/office/word/2006/wordml" xmlns:wps="http://schemas.microsoft.com/office/word/2010/wordprocessingShape" mc:Ignorable="w14 w15 w16se wp14">
+<w:numbering xmlns:wpc="http://schemas.microsoft.com/office/word/2010/wordprocessingCanvas" xmlns:cx="http://schemas.microsoft.com/office/drawing/2014/chartex" xmlns:cx1="http://schemas.microsoft.com/office/drawing/2015/9/8/chartex" xmlns:cx2="http://schemas.microsoft.com/office/drawing/2015/10/21/chartex" xmlns:cx3="http://schemas.microsoft.com/office/drawing/2016/5/9/chartex" xmlns:cx4="http://schemas.microsoft.com/office/drawing/2016/5/10/chartex" xmlns:cx5="http://schemas.microsoft.com/office/drawing/2016/5/11/chartex" xmlns:cx6="http://schemas.microsoft.com/office/drawing/2016/5/12/chartex" xmlns:cx7="http://schemas.microsoft.com/office/drawing/2016/5/13/chartex" xmlns:cx8="http://schemas.microsoft.com/office/drawing/2016/5/14/chartex" xmlns:mc="http://schemas.openxmlformats.org/markup-compatibility/2006" xmlns:aink="http://schemas.microsoft.com/office/drawing/2016/ink" xmlns:am3d="http://schemas.microsoft.com/office/drawing/2017/model3d" xmlns:o="urn:schemas-microsoft-com:office:office" xmlns:r="http://schemas.openxmlformats.org/officeDocument/2006/relationships" xmlns:m="http://schemas.openxmlformats.org/officeDocument/2006/math" xmlns:v="urn:schemas-microsoft-com:vml" xmlns:wp14="http://schemas.microsoft.com/office/word/2010/wordprocessingDrawing" xmlns:wp="http://schemas.openxmlformats.org/drawingml/2006/wordprocessingDrawing" xmlns:w10="urn:schemas-microsoft-com:office:word" xmlns:w="http://schemas.openxmlformats.org/wordprocessingml/2006/main" xmlns:w14="http://schemas.microsoft.com/office/word/2010/wordml" xmlns:w15="http://schemas.microsoft.com/office/word/2012/wordml" xmlns:w16cex="http://schemas.microsoft.com/office/word/2018/wordml/cex" xmlns:w16cid="http://schemas.microsoft.com/office/word/2016/wordml/cid" xmlns:w16="http://schemas.microsoft.com/office/word/2018/wordml" xmlns:w16se="http://schemas.microsoft.com/office/word/2015/wordml/symex" xmlns:wpg="http://schemas.microsoft.com/office/word/2010/wordprocessingGroup" xmlns:wpi="http://schemas.microsoft.com/office/word/2010/wordprocessingInk" xmlns:wne="http://schemas.microsoft.com/office/word/2006/wordml" xmlns:wps="http://schemas.microsoft.com/office/word/2010/wordprocessingShape" mc:Ignorable="w14 w15 w16se w16cid w16 w16cex wp14">
   <w:abstractNum w:abstractNumId="0" w15:restartNumberingAfterBreak="0">
     <w:nsid w:val="016827D8"/>
     <w:multiLevelType w:val="hybridMultilevel"/>
@@ -17393,7 +17713,6 @@
       <w:lvlJc w:val="left"/>
       <w:pPr>
         <w:ind w:left="588" w:hanging="360"/>
-        <w:jc w:val="left"/>
       </w:pPr>
       <w:rPr>
         <w:rFonts w:ascii="Times New Roman" w:eastAsia="Times New Roman" w:hAnsi="Times New Roman" w:cs="Times New Roman" w:hint="default"/>
@@ -17744,7 +18063,6 @@
       <w:lvlJc w:val="left"/>
       <w:pPr>
         <w:ind w:left="1328" w:hanging="360"/>
-        <w:jc w:val="left"/>
       </w:pPr>
       <w:rPr>
         <w:rFonts w:hint="default"/>
@@ -17758,7 +18076,6 @@
       <w:lvlJc w:val="left"/>
       <w:pPr>
         <w:ind w:left="1328" w:hanging="360"/>
-        <w:jc w:val="left"/>
       </w:pPr>
       <w:rPr>
         <w:rFonts w:ascii="Times New Roman" w:eastAsia="Times New Roman" w:hAnsi="Times New Roman" w:cs="Times New Roman" w:hint="default"/>
@@ -17982,7 +18299,6 @@
       <w:lvlJc w:val="left"/>
       <w:pPr>
         <w:ind w:left="2108" w:hanging="708"/>
-        <w:jc w:val="left"/>
       </w:pPr>
       <w:rPr>
         <w:rFonts w:hint="default"/>
@@ -17996,7 +18312,6 @@
       <w:lvlJc w:val="left"/>
       <w:pPr>
         <w:ind w:left="2108" w:hanging="708"/>
-        <w:jc w:val="left"/>
       </w:pPr>
       <w:rPr>
         <w:rFonts w:hint="default"/>
@@ -18010,7 +18325,6 @@
       <w:lvlJc w:val="left"/>
       <w:pPr>
         <w:ind w:left="2108" w:hanging="708"/>
-        <w:jc w:val="left"/>
       </w:pPr>
       <w:rPr>
         <w:rFonts w:ascii="Times New Roman" w:eastAsia="Times New Roman" w:hAnsi="Times New Roman" w:cs="Times New Roman" w:hint="default"/>
@@ -19859,7 +20173,7 @@
 </file>
 
 <file path=word/styles.xml><?xml version="1.0" encoding="utf-8"?>
-<w:styles xmlns:mc="http://schemas.openxmlformats.org/markup-compatibility/2006" xmlns:r="http://schemas.openxmlformats.org/officeDocument/2006/relationships" xmlns:w="http://schemas.openxmlformats.org/wordprocessingml/2006/main" xmlns:w14="http://schemas.microsoft.com/office/word/2010/wordml" xmlns:w15="http://schemas.microsoft.com/office/word/2012/wordml" xmlns:w16se="http://schemas.microsoft.com/office/word/2015/wordml/symex" mc:Ignorable="w14 w15 w16se">
+<w:styles xmlns:mc="http://schemas.openxmlformats.org/markup-compatibility/2006" xmlns:r="http://schemas.openxmlformats.org/officeDocument/2006/relationships" xmlns:w="http://schemas.openxmlformats.org/wordprocessingml/2006/main" xmlns:w14="http://schemas.microsoft.com/office/word/2010/wordml" xmlns:w15="http://schemas.microsoft.com/office/word/2012/wordml" xmlns:w16cex="http://schemas.microsoft.com/office/word/2018/wordml/cex" xmlns:w16cid="http://schemas.microsoft.com/office/word/2016/wordml/cid" xmlns:w16="http://schemas.microsoft.com/office/word/2018/wordml" xmlns:w16se="http://schemas.microsoft.com/office/word/2015/wordml/symex" mc:Ignorable="w14 w15 w16se w16cid w16 w16cex">
   <w:docDefaults>
     <w:rPrDefault>
       <w:rPr>
@@ -19871,7 +20185,7 @@
     </w:rPrDefault>
     <w:pPrDefault/>
   </w:docDefaults>
-  <w:latentStyles w:defLockedState="0" w:defUIPriority="99" w:defSemiHidden="0" w:defUnhideWhenUsed="0" w:defQFormat="0" w:count="371">
+  <w:latentStyles w:defLockedState="0" w:defUIPriority="99" w:defSemiHidden="0" w:defUnhideWhenUsed="0" w:defQFormat="0" w:count="376">
     <w:lsdException w:name="Normal" w:uiPriority="0" w:qFormat="1"/>
     <w:lsdException w:name="heading 1" w:uiPriority="9" w:qFormat="1"/>
     <w:lsdException w:name="heading 2" w:semiHidden="1" w:uiPriority="1" w:unhideWhenUsed="1" w:qFormat="1"/>
@@ -19977,7 +20291,6 @@
     <w:lsdException w:name="HTML Sample" w:semiHidden="1" w:unhideWhenUsed="1"/>
     <w:lsdException w:name="HTML Typewriter" w:semiHidden="1" w:unhideWhenUsed="1"/>
     <w:lsdException w:name="HTML Variable" w:semiHidden="1" w:unhideWhenUsed="1"/>
-    <w:lsdException w:name="Normal Table" w:semiHidden="1" w:unhideWhenUsed="1"/>
     <w:lsdException w:name="annotation subject" w:semiHidden="1" w:unhideWhenUsed="1"/>
     <w:lsdException w:name="No List" w:semiHidden="1" w:unhideWhenUsed="1"/>
     <w:lsdException w:name="Outline List 1" w:semiHidden="1" w:unhideWhenUsed="1"/>
@@ -20020,11 +20333,8 @@
     <w:lsdException w:name="Table Contemporary" w:semiHidden="1" w:unhideWhenUsed="1"/>
     <w:lsdException w:name="Table Elegant" w:semiHidden="1" w:unhideWhenUsed="1"/>
     <w:lsdException w:name="Table Professional" w:semiHidden="1" w:unhideWhenUsed="1"/>
-    <w:lsdException w:name="Table Subtle 1" w:semiHidden="1" w:unhideWhenUsed="1"/>
     <w:lsdException w:name="Table Subtle 2" w:semiHidden="1" w:unhideWhenUsed="1"/>
     <w:lsdException w:name="Table Web 1" w:semiHidden="1" w:unhideWhenUsed="1"/>
-    <w:lsdException w:name="Table Web 2" w:semiHidden="1" w:unhideWhenUsed="1"/>
-    <w:lsdException w:name="Table Web 3" w:semiHidden="1" w:unhideWhenUsed="1"/>
     <w:lsdException w:name="Balloon Text" w:semiHidden="1" w:unhideWhenUsed="1"/>
     <w:lsdException w:name="Table Grid" w:uiPriority="39"/>
     <w:lsdException w:name="Table Theme" w:semiHidden="1" w:unhideWhenUsed="1"/>
@@ -20243,6 +20553,11 @@
     <w:lsdException w:name="List Table 5 Dark Accent 6" w:uiPriority="50"/>
     <w:lsdException w:name="List Table 6 Colorful Accent 6" w:uiPriority="51"/>
     <w:lsdException w:name="List Table 7 Colorful Accent 6" w:uiPriority="52"/>
+    <w:lsdException w:name="Mention" w:semiHidden="1" w:unhideWhenUsed="1"/>
+    <w:lsdException w:name="Smart Hyperlink" w:semiHidden="1" w:unhideWhenUsed="1"/>
+    <w:lsdException w:name="Hashtag" w:semiHidden="1" w:unhideWhenUsed="1"/>
+    <w:lsdException w:name="Unresolved Mention" w:semiHidden="1" w:unhideWhenUsed="1"/>
+    <w:lsdException w:name="Smart Link" w:semiHidden="1" w:unhideWhenUsed="1"/>
   </w:latentStyles>
   <w:style w:type="paragraph" w:default="1" w:styleId="Normal">
     <w:name w:val="Normal"/>

</xml_diff>

<commit_message>
Correcciones de documentos - Revision Adrian
</commit_message>
<xml_diff>
--- a/Documentos/ARTICULO CIENTIFICO.docx
+++ b/Documentos/ARTICULO CIENTIFICO.docx
@@ -1209,17 +1209,7 @@
           <w:szCs w:val="24"/>
           <w:lang w:val="en-US"/>
         </w:rPr>
-        <w:t xml:space="preserve"> </w:t>
-      </w:r>
-      <w:r>
-        <w:rPr>
-          <w:rFonts w:ascii="Times New Roman" w:hAnsi="Times New Roman" w:cs="Times New Roman"/>
-          <w:bCs/>
-          <w:sz w:val="24"/>
-          <w:szCs w:val="24"/>
-          <w:lang w:val="en-US"/>
-        </w:rPr>
-        <w:t>company is a technological tool, capable of generating and managing the control of tickets, processes and details thereof. The tickets and processes observed are made up of policies, manuals, procedures among other documents that in turn are linked to the operational area, which are part of the structure of a procedure or format according to the detailed case, for which it is also It has an administration that allows creating, saving, viewing and modifying each of the ticket details in this way the users in charge will be able to monitor the requests and their statuses, which are already in the system, in addition to being more convenient for the user and have a friendly interface.</w:t>
+        <w:t xml:space="preserve"> company is a technological tool, capable of generating and managing the control of tickets, processes and details thereof. The tickets and processes observed are made up of policies, manuals, procedures among other documents that in turn are linked to the operational area, which are part of the structure of a procedure or format according to the detailed case, for which it is also It has an administration that allows creating, saving, viewing and modifying each of the ticket details in this way the users in charge will be able to monitor the requests and their statuses, which are already in the system, in addition to being more convenient for the user and have a friendly interface.</w:t>
       </w:r>
     </w:p>
     <w:p>
@@ -1836,6 +1826,7 @@
         </w:rPr>
         <w:t xml:space="preserve"> empresa </w:t>
       </w:r>
+      <w:proofErr w:type="spellStart"/>
       <w:r>
         <w:rPr>
           <w:rFonts w:ascii="Times New Roman" w:hAnsi="Times New Roman" w:cs="Times New Roman"/>
@@ -1843,7 +1834,17 @@
           <w:sz w:val="24"/>
           <w:szCs w:val="24"/>
         </w:rPr>
-        <w:t xml:space="preserve">Kliente </w:t>
+        <w:t>Kliente</w:t>
+      </w:r>
+      <w:proofErr w:type="spellEnd"/>
+      <w:r>
+        <w:rPr>
+          <w:rFonts w:ascii="Times New Roman" w:hAnsi="Times New Roman" w:cs="Times New Roman"/>
+          <w:bCs/>
+          <w:sz w:val="24"/>
+          <w:szCs w:val="24"/>
+        </w:rPr>
+        <w:t xml:space="preserve"> </w:t>
       </w:r>
       <w:proofErr w:type="spellStart"/>
       <w:r>
@@ -13037,7 +13038,7 @@
       <w:tblPr>
         <w:tblStyle w:val="TableNormal"/>
         <w:tblW w:w="7622" w:type="dxa"/>
-        <w:tblInd w:w="1379" w:type="dxa"/>
+        <w:tblInd w:w="445" w:type="dxa"/>
         <w:tblBorders>
           <w:top w:val="single" w:sz="4" w:space="0" w:color="BEBEBE"/>
           <w:left w:val="single" w:sz="4" w:space="0" w:color="BEBEBE"/>
@@ -13666,25 +13667,16 @@
     </w:p>
     <w:p>
       <w:pPr>
-        <w:pStyle w:val="Prrafodelista"/>
-        <w:widowControl w:val="0"/>
+        <w:pStyle w:val="Textoindependiente"/>
         <w:numPr>
-          <w:ilvl w:val="3"/>
-          <w:numId w:val="24"/>
+          <w:ilvl w:val="0"/>
+          <w:numId w:val="28"/>
         </w:numPr>
-        <w:autoSpaceDE w:val="0"/>
-        <w:autoSpaceDN w:val="0"/>
-        <w:spacing w:before="1"/>
-        <w:ind w:left="1843" w:hanging="425"/>
-        <w:contextualSpacing w:val="0"/>
-        <w:rPr>
-          <w:sz w:val="24"/>
-        </w:rPr>
-      </w:pPr>
-      <w:r>
-        <w:rPr>
-          <w:sz w:val="24"/>
-        </w:rPr>
+        <w:spacing w:line="360" w:lineRule="auto"/>
+        <w:ind w:right="-1"/>
+        <w:jc w:val="both"/>
+      </w:pPr>
+      <w:r>
         <w:t xml:space="preserve">Samsung </w:t>
       </w:r>
       <w:r>
@@ -13693,63 +13685,37 @@
     </w:p>
     <w:p>
       <w:pPr>
-        <w:pStyle w:val="Prrafodelista"/>
-        <w:widowControl w:val="0"/>
+        <w:pStyle w:val="Textoindependiente"/>
         <w:numPr>
-          <w:ilvl w:val="3"/>
-          <w:numId w:val="24"/>
+          <w:ilvl w:val="0"/>
+          <w:numId w:val="28"/>
         </w:numPr>
-        <w:autoSpaceDE w:val="0"/>
-        <w:autoSpaceDN w:val="0"/>
-        <w:spacing w:before="138"/>
-        <w:ind w:left="1843" w:hanging="425"/>
-        <w:contextualSpacing w:val="0"/>
-        <w:rPr>
-          <w:sz w:val="24"/>
-        </w:rPr>
-      </w:pPr>
-      <w:r>
-        <w:rPr>
-          <w:sz w:val="24"/>
-        </w:rPr>
+        <w:spacing w:line="360" w:lineRule="auto"/>
+        <w:ind w:right="-1"/>
+        <w:jc w:val="both"/>
+      </w:pPr>
+      <w:r>
         <w:t>Dual Core 1.2 GHz de 1GB de</w:t>
       </w:r>
       <w:r>
-        <w:rPr>
-          <w:spacing w:val="-5"/>
-          <w:sz w:val="24"/>
-        </w:rPr>
         <w:t xml:space="preserve"> </w:t>
       </w:r>
       <w:r>
-        <w:rPr>
-          <w:sz w:val="24"/>
-        </w:rPr>
         <w:t>RAM</w:t>
       </w:r>
     </w:p>
     <w:p>
       <w:pPr>
-        <w:pStyle w:val="Prrafodelista"/>
-        <w:widowControl w:val="0"/>
+        <w:pStyle w:val="Textoindependiente"/>
         <w:numPr>
-          <w:ilvl w:val="3"/>
-          <w:numId w:val="24"/>
+          <w:ilvl w:val="0"/>
+          <w:numId w:val="28"/>
         </w:numPr>
-        <w:autoSpaceDE w:val="0"/>
-        <w:autoSpaceDN w:val="0"/>
-        <w:spacing w:before="138"/>
-        <w:ind w:left="1843" w:hanging="425"/>
-        <w:contextualSpacing w:val="0"/>
-        <w:rPr>
-          <w:i/>
-          <w:sz w:val="24"/>
-        </w:rPr>
-      </w:pPr>
-      <w:r>
-        <w:rPr>
-          <w:sz w:val="24"/>
-        </w:rPr>
+        <w:spacing w:line="360" w:lineRule="auto"/>
+        <w:ind w:right="-1"/>
+        <w:jc w:val="both"/>
+      </w:pPr>
+      <w:r>
         <w:t>Sistema Operativo Android 6</w:t>
       </w:r>
     </w:p>
@@ -13770,10 +13736,12 @@
         <w:ind w:right="-1"/>
         <w:jc w:val="both"/>
       </w:pPr>
+      <w:bookmarkStart w:id="1" w:name="_Hlk56956205"/>
       <w:r>
         <w:t>Los usuarios de la aplicación pudieron constatar del funcionamiento de cada una de las funciones programadas lo que permitió verificar el cumplimiento de los requisitos planteados al inicio de este proyecto. El resultado de estas pruebas lo veremos en el apartado 4.4.2</w:t>
       </w:r>
     </w:p>
+    <w:bookmarkEnd w:id="1"/>
     <w:p>
       <w:pPr>
         <w:pStyle w:val="Textoindependiente"/>
@@ -14086,6 +14054,7 @@
           <w:szCs w:val="24"/>
         </w:rPr>
       </w:pPr>
+      <w:bookmarkStart w:id="2" w:name="_Hlk56956222"/>
       <w:r>
         <w:rPr>
           <w:rFonts w:ascii="Times New Roman" w:hAnsi="Times New Roman" w:cs="Times New Roman"/>
@@ -14129,6 +14098,7 @@
         <w:t>, con los cuales nuestra aplicación es compatible, dando lugar que el usuario tenga más opciones a la hora de comprar o invertir en tecnología.</w:t>
       </w:r>
     </w:p>
+    <w:bookmarkEnd w:id="2"/>
     <w:p>
       <w:pPr>
         <w:pStyle w:val="Prrafodelista"/>
@@ -14172,6 +14142,7 @@
           <w:szCs w:val="24"/>
         </w:rPr>
       </w:pPr>
+      <w:bookmarkStart w:id="3" w:name="_Hlk56956255"/>
       <w:r>
         <w:rPr>
           <w:rFonts w:ascii="Times New Roman" w:hAnsi="Times New Roman" w:cs="Times New Roman"/>
@@ -14292,6 +14263,7 @@
         <w:t>final.</w:t>
       </w:r>
     </w:p>
+    <w:bookmarkEnd w:id="3"/>
     <w:p>
       <w:pPr>
         <w:jc w:val="both"/>
@@ -14325,6 +14297,7 @@
           <w:szCs w:val="24"/>
         </w:rPr>
       </w:pPr>
+      <w:bookmarkStart w:id="4" w:name="_Hlk56956265"/>
       <w:r>
         <w:rPr>
           <w:rFonts w:ascii="Times New Roman" w:hAnsi="Times New Roman" w:cs="Times New Roman"/>
@@ -14769,6 +14742,7 @@
         <w:t>.</w:t>
       </w:r>
     </w:p>
+    <w:bookmarkEnd w:id="4"/>
     <w:p>
       <w:pPr>
         <w:pStyle w:val="Textoindependiente"/>
@@ -14800,6 +14774,7 @@
           <w:szCs w:val="24"/>
         </w:rPr>
       </w:pPr>
+      <w:bookmarkStart w:id="5" w:name="_Hlk56956274"/>
       <w:r>
         <w:rPr>
           <w:rFonts w:ascii="Times New Roman" w:hAnsi="Times New Roman" w:cs="Times New Roman"/>
@@ -15193,6 +15168,7 @@
         <w:t>negocio.</w:t>
       </w:r>
     </w:p>
+    <w:bookmarkEnd w:id="5"/>
     <w:p>
       <w:pPr>
         <w:pStyle w:val="Textoindependiente"/>
@@ -15222,6 +15198,7 @@
           <w:szCs w:val="24"/>
         </w:rPr>
       </w:pPr>
+      <w:bookmarkStart w:id="6" w:name="_Hlk56956283"/>
       <w:r>
         <w:rPr>
           <w:rFonts w:ascii="Times New Roman" w:hAnsi="Times New Roman" w:cs="Times New Roman"/>
@@ -15256,6 +15233,7 @@
         <w:t>tickets y automatización.</w:t>
       </w:r>
     </w:p>
+    <w:bookmarkEnd w:id="6"/>
     <w:p>
       <w:pPr>
         <w:pStyle w:val="Textoindependiente"/>
@@ -15284,6 +15262,7 @@
           <w:szCs w:val="24"/>
         </w:rPr>
       </w:pPr>
+      <w:bookmarkStart w:id="7" w:name="_Hlk56956292"/>
       <w:r>
         <w:rPr>
           <w:rFonts w:ascii="Times New Roman" w:hAnsi="Times New Roman" w:cs="Times New Roman"/>
@@ -15547,6 +15526,7 @@
         <w:t>.</w:t>
       </w:r>
     </w:p>
+    <w:bookmarkEnd w:id="7"/>
     <w:p>
       <w:pPr>
         <w:rPr>
@@ -15746,19 +15726,11 @@
         </w:rPr>
         <w:t xml:space="preserve"> </w:t>
       </w:r>
-      <w:proofErr w:type="gramStart"/>
-      <w:r>
-        <w:rPr>
-          <w:sz w:val="24"/>
-        </w:rPr>
-        <w:t>[</w:t>
-      </w:r>
-      <w:proofErr w:type="gramEnd"/>
-      <w:r>
-        <w:rPr>
-          <w:sz w:val="24"/>
-        </w:rPr>
-        <w:t>Citado el: 11 de febrero del</w:t>
+      <w:r>
+        <w:rPr>
+          <w:sz w:val="24"/>
+        </w:rPr>
+        <w:t>[Citado el: 11 de febrero del</w:t>
       </w:r>
       <w:r>
         <w:rPr>
@@ -15893,19 +15865,11 @@
         </w:rPr>
         <w:t xml:space="preserve"> </w:t>
       </w:r>
-      <w:proofErr w:type="gramStart"/>
-      <w:r>
-        <w:rPr>
-          <w:sz w:val="24"/>
-        </w:rPr>
-        <w:t>(</w:t>
-      </w:r>
-      <w:proofErr w:type="gramEnd"/>
-      <w:r>
-        <w:rPr>
-          <w:sz w:val="24"/>
-        </w:rPr>
-        <w:t>2013).</w:t>
+      <w:r>
+        <w:rPr>
+          <w:sz w:val="24"/>
+        </w:rPr>
+        <w:t>(2013).</w:t>
       </w:r>
       <w:r>
         <w:rPr>
@@ -18737,6 +18701,119 @@
     </w:lvl>
   </w:abstractNum>
   <w:abstractNum w:abstractNumId="15" w15:restartNumberingAfterBreak="0">
+    <w:nsid w:val="41604252"/>
+    <w:multiLevelType w:val="hybridMultilevel"/>
+    <w:tmpl w:val="10527D3A"/>
+    <w:lvl w:ilvl="0" w:tplc="04090001">
+      <w:start w:val="1"/>
+      <w:numFmt w:val="bullet"/>
+      <w:lvlText w:val=""/>
+      <w:lvlJc w:val="left"/>
+      <w:pPr>
+        <w:ind w:left="720" w:hanging="360"/>
+      </w:pPr>
+      <w:rPr>
+        <w:rFonts w:ascii="Symbol" w:hAnsi="Symbol" w:hint="default"/>
+      </w:rPr>
+    </w:lvl>
+    <w:lvl w:ilvl="1" w:tplc="04090003" w:tentative="1">
+      <w:start w:val="1"/>
+      <w:numFmt w:val="bullet"/>
+      <w:lvlText w:val="o"/>
+      <w:lvlJc w:val="left"/>
+      <w:pPr>
+        <w:ind w:left="1440" w:hanging="360"/>
+      </w:pPr>
+      <w:rPr>
+        <w:rFonts w:ascii="Courier New" w:hAnsi="Courier New" w:cs="Courier New" w:hint="default"/>
+      </w:rPr>
+    </w:lvl>
+    <w:lvl w:ilvl="2" w:tplc="04090005" w:tentative="1">
+      <w:start w:val="1"/>
+      <w:numFmt w:val="bullet"/>
+      <w:lvlText w:val=""/>
+      <w:lvlJc w:val="left"/>
+      <w:pPr>
+        <w:ind w:left="2160" w:hanging="360"/>
+      </w:pPr>
+      <w:rPr>
+        <w:rFonts w:ascii="Wingdings" w:hAnsi="Wingdings" w:hint="default"/>
+      </w:rPr>
+    </w:lvl>
+    <w:lvl w:ilvl="3" w:tplc="04090001" w:tentative="1">
+      <w:start w:val="1"/>
+      <w:numFmt w:val="bullet"/>
+      <w:lvlText w:val=""/>
+      <w:lvlJc w:val="left"/>
+      <w:pPr>
+        <w:ind w:left="2880" w:hanging="360"/>
+      </w:pPr>
+      <w:rPr>
+        <w:rFonts w:ascii="Symbol" w:hAnsi="Symbol" w:hint="default"/>
+      </w:rPr>
+    </w:lvl>
+    <w:lvl w:ilvl="4" w:tplc="04090003" w:tentative="1">
+      <w:start w:val="1"/>
+      <w:numFmt w:val="bullet"/>
+      <w:lvlText w:val="o"/>
+      <w:lvlJc w:val="left"/>
+      <w:pPr>
+        <w:ind w:left="3600" w:hanging="360"/>
+      </w:pPr>
+      <w:rPr>
+        <w:rFonts w:ascii="Courier New" w:hAnsi="Courier New" w:cs="Courier New" w:hint="default"/>
+      </w:rPr>
+    </w:lvl>
+    <w:lvl w:ilvl="5" w:tplc="04090005" w:tentative="1">
+      <w:start w:val="1"/>
+      <w:numFmt w:val="bullet"/>
+      <w:lvlText w:val=""/>
+      <w:lvlJc w:val="left"/>
+      <w:pPr>
+        <w:ind w:left="4320" w:hanging="360"/>
+      </w:pPr>
+      <w:rPr>
+        <w:rFonts w:ascii="Wingdings" w:hAnsi="Wingdings" w:hint="default"/>
+      </w:rPr>
+    </w:lvl>
+    <w:lvl w:ilvl="6" w:tplc="04090001" w:tentative="1">
+      <w:start w:val="1"/>
+      <w:numFmt w:val="bullet"/>
+      <w:lvlText w:val=""/>
+      <w:lvlJc w:val="left"/>
+      <w:pPr>
+        <w:ind w:left="5040" w:hanging="360"/>
+      </w:pPr>
+      <w:rPr>
+        <w:rFonts w:ascii="Symbol" w:hAnsi="Symbol" w:hint="default"/>
+      </w:rPr>
+    </w:lvl>
+    <w:lvl w:ilvl="7" w:tplc="04090003" w:tentative="1">
+      <w:start w:val="1"/>
+      <w:numFmt w:val="bullet"/>
+      <w:lvlText w:val="o"/>
+      <w:lvlJc w:val="left"/>
+      <w:pPr>
+        <w:ind w:left="5760" w:hanging="360"/>
+      </w:pPr>
+      <w:rPr>
+        <w:rFonts w:ascii="Courier New" w:hAnsi="Courier New" w:cs="Courier New" w:hint="default"/>
+      </w:rPr>
+    </w:lvl>
+    <w:lvl w:ilvl="8" w:tplc="04090005" w:tentative="1">
+      <w:start w:val="1"/>
+      <w:numFmt w:val="bullet"/>
+      <w:lvlText w:val=""/>
+      <w:lvlJc w:val="left"/>
+      <w:pPr>
+        <w:ind w:left="6480" w:hanging="360"/>
+      </w:pPr>
+      <w:rPr>
+        <w:rFonts w:ascii="Wingdings" w:hAnsi="Wingdings" w:hint="default"/>
+      </w:rPr>
+    </w:lvl>
+  </w:abstractNum>
+  <w:abstractNum w:abstractNumId="16" w15:restartNumberingAfterBreak="0">
     <w:nsid w:val="56BE6EE5"/>
     <w:multiLevelType w:val="hybridMultilevel"/>
     <w:tmpl w:val="CFFA48EE"/>
@@ -18849,7 +18926,7 @@
       </w:rPr>
     </w:lvl>
   </w:abstractNum>
-  <w:abstractNum w:abstractNumId="16" w15:restartNumberingAfterBreak="0">
+  <w:abstractNum w:abstractNumId="17" w15:restartNumberingAfterBreak="0">
     <w:nsid w:val="57AB0EC4"/>
     <w:multiLevelType w:val="hybridMultilevel"/>
     <w:tmpl w:val="50821C74"/>
@@ -18962,7 +19039,7 @@
       </w:rPr>
     </w:lvl>
   </w:abstractNum>
-  <w:abstractNum w:abstractNumId="17" w15:restartNumberingAfterBreak="0">
+  <w:abstractNum w:abstractNumId="18" w15:restartNumberingAfterBreak="0">
     <w:nsid w:val="589B0B85"/>
     <w:multiLevelType w:val="hybridMultilevel"/>
     <w:tmpl w:val="37ECD914"/>
@@ -19078,7 +19155,7 @@
       </w:rPr>
     </w:lvl>
   </w:abstractNum>
-  <w:abstractNum w:abstractNumId="18" w15:restartNumberingAfterBreak="0">
+  <w:abstractNum w:abstractNumId="19" w15:restartNumberingAfterBreak="0">
     <w:nsid w:val="596255AC"/>
     <w:multiLevelType w:val="hybridMultilevel"/>
     <w:tmpl w:val="EB3AB19C"/>
@@ -19196,7 +19273,7 @@
       </w:rPr>
     </w:lvl>
   </w:abstractNum>
-  <w:abstractNum w:abstractNumId="19" w15:restartNumberingAfterBreak="0">
+  <w:abstractNum w:abstractNumId="20" w15:restartNumberingAfterBreak="0">
     <w:nsid w:val="61374293"/>
     <w:multiLevelType w:val="hybridMultilevel"/>
     <w:tmpl w:val="8806BD1E"/>
@@ -19315,7 +19392,7 @@
       </w:rPr>
     </w:lvl>
   </w:abstractNum>
-  <w:abstractNum w:abstractNumId="20" w15:restartNumberingAfterBreak="0">
+  <w:abstractNum w:abstractNumId="21" w15:restartNumberingAfterBreak="0">
     <w:nsid w:val="6BFE3F6A"/>
     <w:multiLevelType w:val="hybridMultilevel"/>
     <w:tmpl w:val="56267482"/>
@@ -19405,7 +19482,7 @@
       </w:pPr>
     </w:lvl>
   </w:abstractNum>
-  <w:abstractNum w:abstractNumId="21" w15:restartNumberingAfterBreak="0">
+  <w:abstractNum w:abstractNumId="22" w15:restartNumberingAfterBreak="0">
     <w:nsid w:val="6DD258A4"/>
     <w:multiLevelType w:val="hybridMultilevel"/>
     <w:tmpl w:val="C818B706"/>
@@ -19518,7 +19595,7 @@
       </w:rPr>
     </w:lvl>
   </w:abstractNum>
-  <w:abstractNum w:abstractNumId="22" w15:restartNumberingAfterBreak="0">
+  <w:abstractNum w:abstractNumId="23" w15:restartNumberingAfterBreak="0">
     <w:nsid w:val="6FDF001C"/>
     <w:multiLevelType w:val="hybridMultilevel"/>
     <w:tmpl w:val="C59C985C"/>
@@ -19631,7 +19708,7 @@
       </w:rPr>
     </w:lvl>
   </w:abstractNum>
-  <w:abstractNum w:abstractNumId="23" w15:restartNumberingAfterBreak="0">
+  <w:abstractNum w:abstractNumId="24" w15:restartNumberingAfterBreak="0">
     <w:nsid w:val="705D61FE"/>
     <w:multiLevelType w:val="hybridMultilevel"/>
     <w:tmpl w:val="515CB69E"/>
@@ -19744,7 +19821,7 @@
       </w:rPr>
     </w:lvl>
   </w:abstractNum>
-  <w:abstractNum w:abstractNumId="24" w15:restartNumberingAfterBreak="0">
+  <w:abstractNum w:abstractNumId="25" w15:restartNumberingAfterBreak="0">
     <w:nsid w:val="74332279"/>
     <w:multiLevelType w:val="hybridMultilevel"/>
     <w:tmpl w:val="5DCE40B4"/>
@@ -19860,7 +19937,7 @@
       </w:rPr>
     </w:lvl>
   </w:abstractNum>
-  <w:abstractNum w:abstractNumId="25" w15:restartNumberingAfterBreak="0">
+  <w:abstractNum w:abstractNumId="26" w15:restartNumberingAfterBreak="0">
     <w:nsid w:val="74C8743F"/>
     <w:multiLevelType w:val="hybridMultilevel"/>
     <w:tmpl w:val="BE6CC9C8"/>
@@ -19974,7 +20051,7 @@
       </w:rPr>
     </w:lvl>
   </w:abstractNum>
-  <w:abstractNum w:abstractNumId="26" w15:restartNumberingAfterBreak="0">
+  <w:abstractNum w:abstractNumId="27" w15:restartNumberingAfterBreak="0">
     <w:nsid w:val="7D475E78"/>
     <w:multiLevelType w:val="hybridMultilevel"/>
     <w:tmpl w:val="278A3C58"/>
@@ -20089,13 +20166,13 @@
     </w:lvl>
   </w:abstractNum>
   <w:num w:numId="1">
-    <w:abstractNumId w:val="25"/>
+    <w:abstractNumId w:val="26"/>
   </w:num>
   <w:num w:numId="2">
     <w:abstractNumId w:val="1"/>
   </w:num>
   <w:num w:numId="3">
-    <w:abstractNumId w:val="16"/>
+    <w:abstractNumId w:val="17"/>
   </w:num>
   <w:num w:numId="4">
     <w:abstractNumId w:val="2"/>
@@ -20104,34 +20181,34 @@
     <w:abstractNumId w:val="10"/>
   </w:num>
   <w:num w:numId="6">
-    <w:abstractNumId w:val="15"/>
+    <w:abstractNumId w:val="16"/>
   </w:num>
   <w:num w:numId="7">
-    <w:abstractNumId w:val="21"/>
+    <w:abstractNumId w:val="22"/>
   </w:num>
   <w:num w:numId="8">
-    <w:abstractNumId w:val="26"/>
+    <w:abstractNumId w:val="27"/>
   </w:num>
   <w:num w:numId="9">
-    <w:abstractNumId w:val="23"/>
+    <w:abstractNumId w:val="24"/>
   </w:num>
   <w:num w:numId="10">
     <w:abstractNumId w:val="12"/>
   </w:num>
   <w:num w:numId="11">
-    <w:abstractNumId w:val="20"/>
+    <w:abstractNumId w:val="21"/>
   </w:num>
   <w:num w:numId="12">
-    <w:abstractNumId w:val="18"/>
+    <w:abstractNumId w:val="19"/>
   </w:num>
   <w:num w:numId="13">
-    <w:abstractNumId w:val="19"/>
+    <w:abstractNumId w:val="20"/>
   </w:num>
   <w:num w:numId="14">
     <w:abstractNumId w:val="5"/>
   </w:num>
   <w:num w:numId="15">
-    <w:abstractNumId w:val="22"/>
+    <w:abstractNumId w:val="23"/>
   </w:num>
   <w:num w:numId="16">
     <w:abstractNumId w:val="9"/>
@@ -20146,7 +20223,7 @@
     <w:abstractNumId w:val="0"/>
   </w:num>
   <w:num w:numId="20">
-    <w:abstractNumId w:val="17"/>
+    <w:abstractNumId w:val="18"/>
   </w:num>
   <w:num w:numId="21">
     <w:abstractNumId w:val="8"/>
@@ -20164,10 +20241,13 @@
     <w:abstractNumId w:val="7"/>
   </w:num>
   <w:num w:numId="26">
-    <w:abstractNumId w:val="24"/>
+    <w:abstractNumId w:val="25"/>
   </w:num>
   <w:num w:numId="27">
     <w:abstractNumId w:val="6"/>
+  </w:num>
+  <w:num w:numId="28">
+    <w:abstractNumId w:val="15"/>
   </w:num>
 </w:numbering>
 </file>
@@ -20291,6 +20371,7 @@
     <w:lsdException w:name="HTML Sample" w:semiHidden="1" w:unhideWhenUsed="1"/>
     <w:lsdException w:name="HTML Typewriter" w:semiHidden="1" w:unhideWhenUsed="1"/>
     <w:lsdException w:name="HTML Variable" w:semiHidden="1" w:unhideWhenUsed="1"/>
+    <w:lsdException w:name="Normal Table" w:semiHidden="1" w:unhideWhenUsed="1"/>
     <w:lsdException w:name="annotation subject" w:semiHidden="1" w:unhideWhenUsed="1"/>
     <w:lsdException w:name="No List" w:semiHidden="1" w:unhideWhenUsed="1"/>
     <w:lsdException w:name="Outline List 1" w:semiHidden="1" w:unhideWhenUsed="1"/>
@@ -20333,8 +20414,11 @@
     <w:lsdException w:name="Table Contemporary" w:semiHidden="1" w:unhideWhenUsed="1"/>
     <w:lsdException w:name="Table Elegant" w:semiHidden="1" w:unhideWhenUsed="1"/>
     <w:lsdException w:name="Table Professional" w:semiHidden="1" w:unhideWhenUsed="1"/>
+    <w:lsdException w:name="Table Subtle 1" w:semiHidden="1" w:unhideWhenUsed="1"/>
     <w:lsdException w:name="Table Subtle 2" w:semiHidden="1" w:unhideWhenUsed="1"/>
     <w:lsdException w:name="Table Web 1" w:semiHidden="1" w:unhideWhenUsed="1"/>
+    <w:lsdException w:name="Table Web 2" w:semiHidden="1" w:unhideWhenUsed="1"/>
+    <w:lsdException w:name="Table Web 3" w:semiHidden="1" w:unhideWhenUsed="1"/>
     <w:lsdException w:name="Balloon Text" w:semiHidden="1" w:unhideWhenUsed="1"/>
     <w:lsdException w:name="Table Grid" w:uiPriority="39"/>
     <w:lsdException w:name="Table Theme" w:semiHidden="1" w:unhideWhenUsed="1"/>

</xml_diff>